<commit_message>
Updated Design Document with details of starting classes. Added IdeasToDiscuss.txt and also added StartingClassDiagram to be updated with the team
</commit_message>
<xml_diff>
--- a/docs/Software Development Design Document.docx
+++ b/docs/Software Development Design Document.docx
@@ -143,7 +143,16 @@
                                               <w:sz w:val="96"/>
                                               <w:szCs w:val="96"/>
                                             </w:rPr>
-                                            <w:t xml:space="preserve">Software Development CA2 – Library Catalogue System  </w:t>
+                                            <w:t>Library Catalogue System -</w:t>
+                                          </w:r>
+                                          <w:r>
+                                            <w:rPr>
+                                              <w:rFonts w:asciiTheme="majorHAnsi" w:hAnsiTheme="majorHAnsi"/>
+                                              <w:color w:val="FFFFFF" w:themeColor="background1"/>
+                                              <w:sz w:val="96"/>
+                                              <w:szCs w:val="96"/>
+                                            </w:rPr>
+                                            <w:t xml:space="preserve"> CA2</w:t>
                                           </w:r>
                                         </w:p>
                                       </w:tc>
@@ -227,7 +236,7 @@
                                               <w:sz w:val="28"/>
                                               <w:szCs w:val="28"/>
                                             </w:rPr>
-                                            <w:t>Michael O'Brien, Mariusz Ordon,</w:t>
+                                            <w:t>Michael O'Brien, Mariusz Ordon, Dariusz Piskorowski</w:t>
                                           </w:r>
                                         </w:sdtContent>
                                       </w:sdt>
@@ -271,50 +280,26 @@
                                         </w:p>
                                       </w:sdtContent>
                                     </w:sdt>
-                                    <w:sdt>
-                                      <w:sdtPr>
+                                    <w:p>
+                                      <w:pPr>
+                                        <w:pStyle w:val="NoSpacing"/>
+                                        <w:spacing w:after="240" w:line="288" w:lineRule="auto"/>
+                                        <w:ind w:left="360" w:right="360"/>
                                         <w:rPr>
                                           <w:color w:val="FFFFFF" w:themeColor="background1"/>
                                           <w:sz w:val="28"/>
                                           <w:szCs w:val="28"/>
                                         </w:rPr>
-                                        <w:alias w:val="Date"/>
-                                        <w:tag w:val=""/>
-                                        <w:id w:val="748164578"/>
-                                        <w:placeholder>
-                                          <w:docPart w:val="8A8A4C81B0EE4E12BC3950B254F78D3E"/>
-                                        </w:placeholder>
-                                        <w:dataBinding w:prefixMappings="xmlns:ns0='http://schemas.microsoft.com/office/2006/coverPageProps' " w:xpath="/ns0:CoverPageProperties[1]/ns0:PublishDate[1]" w:storeItemID="{55AF091B-3C7A-41E3-B477-F2FDAA23CFDA}"/>
-                                        <w:date w:fullDate="2023-12-01T00:00:00Z">
-                                          <w:dateFormat w:val="M/d/yy"/>
-                                          <w:lid w:val="en-US"/>
-                                          <w:storeMappedDataAs w:val="dateTime"/>
-                                          <w:calendar w:val="gregorian"/>
-                                        </w:date>
-                                      </w:sdtPr>
-                                      <w:sdtContent>
-                                        <w:p>
-                                          <w:pPr>
-                                            <w:pStyle w:val="NoSpacing"/>
-                                            <w:spacing w:after="240" w:line="288" w:lineRule="auto"/>
-                                            <w:ind w:left="360" w:right="360"/>
-                                            <w:rPr>
-                                              <w:color w:val="FFFFFF" w:themeColor="background1"/>
-                                              <w:sz w:val="28"/>
-                                              <w:szCs w:val="28"/>
-                                            </w:rPr>
-                                          </w:pPr>
-                                          <w:r>
-                                            <w:rPr>
-                                              <w:color w:val="FFFFFF" w:themeColor="background1"/>
-                                              <w:sz w:val="28"/>
-                                              <w:szCs w:val="28"/>
-                                            </w:rPr>
-                                            <w:t>12/1/23</w:t>
-                                          </w:r>
-                                        </w:p>
-                                      </w:sdtContent>
-                                    </w:sdt>
+                                      </w:pPr>
+                                      <w:r>
+                                        <w:rPr>
+                                          <w:color w:val="FFFFFF" w:themeColor="background1"/>
+                                          <w:sz w:val="28"/>
+                                          <w:szCs w:val="28"/>
+                                        </w:rPr>
+                                        <w:t>1/12/23</w:t>
+                                      </w:r>
+                                    </w:p>
                                   </w:tc>
                                 </w:tr>
                               </w:tbl>
@@ -416,7 +401,16 @@
                                         <w:sz w:val="96"/>
                                         <w:szCs w:val="96"/>
                                       </w:rPr>
-                                      <w:t xml:space="preserve">Software Development CA2 – Library Catalogue System  </w:t>
+                                      <w:t>Library Catalogue System -</w:t>
+                                    </w:r>
+                                    <w:r>
+                                      <w:rPr>
+                                        <w:rFonts w:asciiTheme="majorHAnsi" w:hAnsiTheme="majorHAnsi"/>
+                                        <w:color w:val="FFFFFF" w:themeColor="background1"/>
+                                        <w:sz w:val="96"/>
+                                        <w:szCs w:val="96"/>
+                                      </w:rPr>
+                                      <w:t xml:space="preserve"> CA2</w:t>
                                     </w:r>
                                   </w:p>
                                 </w:tc>
@@ -500,7 +494,7 @@
                                         <w:sz w:val="28"/>
                                         <w:szCs w:val="28"/>
                                       </w:rPr>
-                                      <w:t>Michael O'Brien, Mariusz Ordon,</w:t>
+                                      <w:t>Michael O'Brien, Mariusz Ordon, Dariusz Piskorowski</w:t>
                                     </w:r>
                                   </w:sdtContent>
                                 </w:sdt>
@@ -544,50 +538,26 @@
                                   </w:p>
                                 </w:sdtContent>
                               </w:sdt>
-                              <w:sdt>
-                                <w:sdtPr>
+                              <w:p>
+                                <w:pPr>
+                                  <w:pStyle w:val="NoSpacing"/>
+                                  <w:spacing w:after="240" w:line="288" w:lineRule="auto"/>
+                                  <w:ind w:left="360" w:right="360"/>
                                   <w:rPr>
                                     <w:color w:val="FFFFFF" w:themeColor="background1"/>
                                     <w:sz w:val="28"/>
                                     <w:szCs w:val="28"/>
                                   </w:rPr>
-                                  <w:alias w:val="Date"/>
-                                  <w:tag w:val=""/>
-                                  <w:id w:val="748164578"/>
-                                  <w:placeholder>
-                                    <w:docPart w:val="8A8A4C81B0EE4E12BC3950B254F78D3E"/>
-                                  </w:placeholder>
-                                  <w:dataBinding w:prefixMappings="xmlns:ns0='http://schemas.microsoft.com/office/2006/coverPageProps' " w:xpath="/ns0:CoverPageProperties[1]/ns0:PublishDate[1]" w:storeItemID="{55AF091B-3C7A-41E3-B477-F2FDAA23CFDA}"/>
-                                  <w:date w:fullDate="2023-12-01T00:00:00Z">
-                                    <w:dateFormat w:val="M/d/yy"/>
-                                    <w:lid w:val="en-US"/>
-                                    <w:storeMappedDataAs w:val="dateTime"/>
-                                    <w:calendar w:val="gregorian"/>
-                                  </w:date>
-                                </w:sdtPr>
-                                <w:sdtContent>
-                                  <w:p>
-                                    <w:pPr>
-                                      <w:pStyle w:val="NoSpacing"/>
-                                      <w:spacing w:after="240" w:line="288" w:lineRule="auto"/>
-                                      <w:ind w:left="360" w:right="360"/>
-                                      <w:rPr>
-                                        <w:color w:val="FFFFFF" w:themeColor="background1"/>
-                                        <w:sz w:val="28"/>
-                                        <w:szCs w:val="28"/>
-                                      </w:rPr>
-                                    </w:pPr>
-                                    <w:r>
-                                      <w:rPr>
-                                        <w:color w:val="FFFFFF" w:themeColor="background1"/>
-                                        <w:sz w:val="28"/>
-                                        <w:szCs w:val="28"/>
-                                      </w:rPr>
-                                      <w:t>12/1/23</w:t>
-                                    </w:r>
-                                  </w:p>
-                                </w:sdtContent>
-                              </w:sdt>
+                                </w:pPr>
+                                <w:r>
+                                  <w:rPr>
+                                    <w:color w:val="FFFFFF" w:themeColor="background1"/>
+                                    <w:sz w:val="28"/>
+                                    <w:szCs w:val="28"/>
+                                  </w:rPr>
+                                  <w:t>1/12/23</w:t>
+                                </w:r>
+                              </w:p>
                             </w:tc>
                           </w:tr>
                         </w:tbl>
@@ -608,46 +578,1715 @@
         </w:p>
       </w:sdtContent>
     </w:sdt>
-    <w:p>
-      <w:pPr>
-        <w:pStyle w:val="Heading1"/>
-      </w:pPr>
+    <w:sdt>
+      <w:sdtPr>
+        <w:rPr>
+          <w:rFonts w:asciiTheme="minorHAnsi" w:eastAsiaTheme="minorHAnsi" w:hAnsiTheme="minorHAnsi" w:cstheme="minorBidi"/>
+          <w:color w:val="auto"/>
+          <w:kern w:val="2"/>
+          <w:sz w:val="22"/>
+          <w:szCs w:val="22"/>
+          <w:lang w:val="en-IE"/>
+          <w14:ligatures w14:val="standardContextual"/>
+        </w:rPr>
+        <w:id w:val="-1544203376"/>
+        <w:docPartObj>
+          <w:docPartGallery w:val="Table of Contents"/>
+          <w:docPartUnique/>
+        </w:docPartObj>
+      </w:sdtPr>
+      <w:sdtEndPr>
+        <w:rPr>
+          <w:b/>
+          <w:bCs/>
+          <w:noProof/>
+        </w:rPr>
+      </w:sdtEndPr>
+      <w:sdtContent>
+        <w:p>
+          <w:pPr>
+            <w:pStyle w:val="TOCHeading"/>
+          </w:pPr>
+          <w:r>
+            <w:t>Table of Contents</w:t>
+          </w:r>
+        </w:p>
+        <w:p>
+          <w:pPr>
+            <w:pStyle w:val="TOC2"/>
+            <w:tabs>
+              <w:tab w:val="right" w:leader="dot" w:pos="9016"/>
+            </w:tabs>
+            <w:rPr>
+              <w:rFonts w:eastAsiaTheme="minorEastAsia"/>
+              <w:noProof/>
+              <w:lang w:eastAsia="en-IE"/>
+            </w:rPr>
+          </w:pPr>
+          <w:r>
+            <w:fldChar w:fldCharType="begin"/>
+          </w:r>
+          <w:r>
+            <w:instrText xml:space="preserve"> TOC \o "1-3" \h \z \u </w:instrText>
+          </w:r>
+          <w:r>
+            <w:fldChar w:fldCharType="separate"/>
+          </w:r>
+          <w:hyperlink w:anchor="_Toc150909249" w:history="1">
+            <w:r>
+              <w:rPr>
+                <w:rStyle w:val="Hyperlink"/>
+                <w:noProof/>
+              </w:rPr>
+              <w:t>Introduction:</w:t>
+            </w:r>
+            <w:r>
+              <w:rPr>
+                <w:noProof/>
+                <w:webHidden/>
+              </w:rPr>
+              <w:tab/>
+            </w:r>
+            <w:r>
+              <w:rPr>
+                <w:noProof/>
+                <w:webHidden/>
+              </w:rPr>
+              <w:fldChar w:fldCharType="begin"/>
+            </w:r>
+            <w:r>
+              <w:rPr>
+                <w:noProof/>
+                <w:webHidden/>
+              </w:rPr>
+              <w:instrText xml:space="preserve"> PAGEREF _Toc150909249 \h </w:instrText>
+            </w:r>
+            <w:r>
+              <w:rPr>
+                <w:noProof/>
+                <w:webHidden/>
+              </w:rPr>
+            </w:r>
+            <w:r>
+              <w:rPr>
+                <w:noProof/>
+                <w:webHidden/>
+              </w:rPr>
+              <w:fldChar w:fldCharType="separate"/>
+            </w:r>
+            <w:r>
+              <w:rPr>
+                <w:noProof/>
+                <w:webHidden/>
+              </w:rPr>
+              <w:t>2</w:t>
+            </w:r>
+            <w:r>
+              <w:rPr>
+                <w:noProof/>
+                <w:webHidden/>
+              </w:rPr>
+              <w:fldChar w:fldCharType="end"/>
+            </w:r>
+          </w:hyperlink>
+        </w:p>
+        <w:p>
+          <w:pPr>
+            <w:pStyle w:val="TOC2"/>
+            <w:tabs>
+              <w:tab w:val="right" w:leader="dot" w:pos="9016"/>
+            </w:tabs>
+            <w:rPr>
+              <w:rFonts w:eastAsiaTheme="minorEastAsia"/>
+              <w:noProof/>
+              <w:lang w:eastAsia="en-IE"/>
+            </w:rPr>
+          </w:pPr>
+          <w:hyperlink w:anchor="_Toc150909250" w:history="1">
+            <w:r>
+              <w:rPr>
+                <w:rStyle w:val="Hyperlink"/>
+                <w:noProof/>
+              </w:rPr>
+              <w:t>System Overview:</w:t>
+            </w:r>
+            <w:r>
+              <w:rPr>
+                <w:noProof/>
+                <w:webHidden/>
+              </w:rPr>
+              <w:tab/>
+            </w:r>
+            <w:r>
+              <w:rPr>
+                <w:noProof/>
+                <w:webHidden/>
+              </w:rPr>
+              <w:fldChar w:fldCharType="begin"/>
+            </w:r>
+            <w:r>
+              <w:rPr>
+                <w:noProof/>
+                <w:webHidden/>
+              </w:rPr>
+              <w:instrText xml:space="preserve"> PAGEREF _Toc150909250 \h </w:instrText>
+            </w:r>
+            <w:r>
+              <w:rPr>
+                <w:noProof/>
+                <w:webHidden/>
+              </w:rPr>
+            </w:r>
+            <w:r>
+              <w:rPr>
+                <w:noProof/>
+                <w:webHidden/>
+              </w:rPr>
+              <w:fldChar w:fldCharType="separate"/>
+            </w:r>
+            <w:r>
+              <w:rPr>
+                <w:noProof/>
+                <w:webHidden/>
+              </w:rPr>
+              <w:t>2</w:t>
+            </w:r>
+            <w:r>
+              <w:rPr>
+                <w:noProof/>
+                <w:webHidden/>
+              </w:rPr>
+              <w:fldChar w:fldCharType="end"/>
+            </w:r>
+          </w:hyperlink>
+        </w:p>
+        <w:p>
+          <w:pPr>
+            <w:pStyle w:val="TOC2"/>
+            <w:tabs>
+              <w:tab w:val="right" w:leader="dot" w:pos="9016"/>
+            </w:tabs>
+            <w:rPr>
+              <w:rFonts w:eastAsiaTheme="minorEastAsia"/>
+              <w:noProof/>
+              <w:lang w:eastAsia="en-IE"/>
+            </w:rPr>
+          </w:pPr>
+          <w:hyperlink w:anchor="_Toc150909251" w:history="1">
+            <w:r>
+              <w:rPr>
+                <w:rStyle w:val="Hyperlink"/>
+                <w:noProof/>
+              </w:rPr>
+              <w:t>Minimum Class List:</w:t>
+            </w:r>
+            <w:r>
+              <w:rPr>
+                <w:noProof/>
+                <w:webHidden/>
+              </w:rPr>
+              <w:tab/>
+            </w:r>
+            <w:r>
+              <w:rPr>
+                <w:noProof/>
+                <w:webHidden/>
+              </w:rPr>
+              <w:fldChar w:fldCharType="begin"/>
+            </w:r>
+            <w:r>
+              <w:rPr>
+                <w:noProof/>
+                <w:webHidden/>
+              </w:rPr>
+              <w:instrText xml:space="preserve"> PAGEREF _Toc150909251 \h </w:instrText>
+            </w:r>
+            <w:r>
+              <w:rPr>
+                <w:noProof/>
+                <w:webHidden/>
+              </w:rPr>
+            </w:r>
+            <w:r>
+              <w:rPr>
+                <w:noProof/>
+                <w:webHidden/>
+              </w:rPr>
+              <w:fldChar w:fldCharType="separate"/>
+            </w:r>
+            <w:r>
+              <w:rPr>
+                <w:noProof/>
+                <w:webHidden/>
+              </w:rPr>
+              <w:t>3</w:t>
+            </w:r>
+            <w:r>
+              <w:rPr>
+                <w:noProof/>
+                <w:webHidden/>
+              </w:rPr>
+              <w:fldChar w:fldCharType="end"/>
+            </w:r>
+          </w:hyperlink>
+        </w:p>
+        <w:p>
+          <w:pPr>
+            <w:pStyle w:val="TOC3"/>
+            <w:tabs>
+              <w:tab w:val="right" w:leader="dot" w:pos="9016"/>
+            </w:tabs>
+            <w:rPr>
+              <w:rFonts w:eastAsiaTheme="minorEastAsia"/>
+              <w:noProof/>
+              <w:lang w:eastAsia="en-IE"/>
+            </w:rPr>
+          </w:pPr>
+          <w:hyperlink w:anchor="_Toc150909252" w:history="1">
+            <w:r>
+              <w:rPr>
+                <w:rStyle w:val="Hyperlink"/>
+                <w:noProof/>
+              </w:rPr>
+              <w:t>Book:</w:t>
+            </w:r>
+            <w:r>
+              <w:rPr>
+                <w:noProof/>
+                <w:webHidden/>
+              </w:rPr>
+              <w:tab/>
+            </w:r>
+            <w:r>
+              <w:rPr>
+                <w:noProof/>
+                <w:webHidden/>
+              </w:rPr>
+              <w:fldChar w:fldCharType="begin"/>
+            </w:r>
+            <w:r>
+              <w:rPr>
+                <w:noProof/>
+                <w:webHidden/>
+              </w:rPr>
+              <w:instrText xml:space="preserve"> PAGEREF _Toc150909252 \h </w:instrText>
+            </w:r>
+            <w:r>
+              <w:rPr>
+                <w:noProof/>
+                <w:webHidden/>
+              </w:rPr>
+            </w:r>
+            <w:r>
+              <w:rPr>
+                <w:noProof/>
+                <w:webHidden/>
+              </w:rPr>
+              <w:fldChar w:fldCharType="separate"/>
+            </w:r>
+            <w:r>
+              <w:rPr>
+                <w:noProof/>
+                <w:webHidden/>
+              </w:rPr>
+              <w:t>3</w:t>
+            </w:r>
+            <w:r>
+              <w:rPr>
+                <w:noProof/>
+                <w:webHidden/>
+              </w:rPr>
+              <w:fldChar w:fldCharType="end"/>
+            </w:r>
+          </w:hyperlink>
+        </w:p>
+        <w:p>
+          <w:pPr>
+            <w:pStyle w:val="TOC3"/>
+            <w:tabs>
+              <w:tab w:val="right" w:leader="dot" w:pos="9016"/>
+            </w:tabs>
+            <w:rPr>
+              <w:rFonts w:eastAsiaTheme="minorEastAsia"/>
+              <w:noProof/>
+              <w:lang w:eastAsia="en-IE"/>
+            </w:rPr>
+          </w:pPr>
+          <w:hyperlink w:anchor="_Toc150909253" w:history="1">
+            <w:r>
+              <w:rPr>
+                <w:rStyle w:val="Hyperlink"/>
+                <w:noProof/>
+              </w:rPr>
+              <w:t>Audio Book:</w:t>
+            </w:r>
+            <w:r>
+              <w:rPr>
+                <w:noProof/>
+                <w:webHidden/>
+              </w:rPr>
+              <w:tab/>
+            </w:r>
+            <w:r>
+              <w:rPr>
+                <w:noProof/>
+                <w:webHidden/>
+              </w:rPr>
+              <w:fldChar w:fldCharType="begin"/>
+            </w:r>
+            <w:r>
+              <w:rPr>
+                <w:noProof/>
+                <w:webHidden/>
+              </w:rPr>
+              <w:instrText xml:space="preserve"> PAGEREF _Toc150909253 \h </w:instrText>
+            </w:r>
+            <w:r>
+              <w:rPr>
+                <w:noProof/>
+                <w:webHidden/>
+              </w:rPr>
+            </w:r>
+            <w:r>
+              <w:rPr>
+                <w:noProof/>
+                <w:webHidden/>
+              </w:rPr>
+              <w:fldChar w:fldCharType="separate"/>
+            </w:r>
+            <w:r>
+              <w:rPr>
+                <w:noProof/>
+                <w:webHidden/>
+              </w:rPr>
+              <w:t>3</w:t>
+            </w:r>
+            <w:r>
+              <w:rPr>
+                <w:noProof/>
+                <w:webHidden/>
+              </w:rPr>
+              <w:fldChar w:fldCharType="end"/>
+            </w:r>
+          </w:hyperlink>
+        </w:p>
+        <w:p>
+          <w:pPr>
+            <w:pStyle w:val="TOC3"/>
+            <w:tabs>
+              <w:tab w:val="right" w:leader="dot" w:pos="9016"/>
+            </w:tabs>
+            <w:rPr>
+              <w:rFonts w:eastAsiaTheme="minorEastAsia"/>
+              <w:noProof/>
+              <w:lang w:eastAsia="en-IE"/>
+            </w:rPr>
+          </w:pPr>
+          <w:hyperlink w:anchor="_Toc150909254" w:history="1">
+            <w:r>
+              <w:rPr>
+                <w:rStyle w:val="Hyperlink"/>
+                <w:noProof/>
+              </w:rPr>
+              <w:t>Thesus:</w:t>
+            </w:r>
+            <w:r>
+              <w:rPr>
+                <w:noProof/>
+                <w:webHidden/>
+              </w:rPr>
+              <w:tab/>
+            </w:r>
+            <w:r>
+              <w:rPr>
+                <w:noProof/>
+                <w:webHidden/>
+              </w:rPr>
+              <w:fldChar w:fldCharType="begin"/>
+            </w:r>
+            <w:r>
+              <w:rPr>
+                <w:noProof/>
+                <w:webHidden/>
+              </w:rPr>
+              <w:instrText xml:space="preserve"> PAGEREF _Toc150909254 \h </w:instrText>
+            </w:r>
+            <w:r>
+              <w:rPr>
+                <w:noProof/>
+                <w:webHidden/>
+              </w:rPr>
+            </w:r>
+            <w:r>
+              <w:rPr>
+                <w:noProof/>
+                <w:webHidden/>
+              </w:rPr>
+              <w:fldChar w:fldCharType="separate"/>
+            </w:r>
+            <w:r>
+              <w:rPr>
+                <w:noProof/>
+                <w:webHidden/>
+              </w:rPr>
+              <w:t>3</w:t>
+            </w:r>
+            <w:r>
+              <w:rPr>
+                <w:noProof/>
+                <w:webHidden/>
+              </w:rPr>
+              <w:fldChar w:fldCharType="end"/>
+            </w:r>
+          </w:hyperlink>
+        </w:p>
+        <w:p>
+          <w:pPr>
+            <w:pStyle w:val="TOC3"/>
+            <w:tabs>
+              <w:tab w:val="right" w:leader="dot" w:pos="9016"/>
+            </w:tabs>
+            <w:rPr>
+              <w:rFonts w:eastAsiaTheme="minorEastAsia"/>
+              <w:noProof/>
+              <w:lang w:eastAsia="en-IE"/>
+            </w:rPr>
+          </w:pPr>
+          <w:hyperlink w:anchor="_Toc150909255" w:history="1">
+            <w:r>
+              <w:rPr>
+                <w:rStyle w:val="Hyperlink"/>
+                <w:noProof/>
+              </w:rPr>
+              <w:t>Dissertation:</w:t>
+            </w:r>
+            <w:r>
+              <w:rPr>
+                <w:noProof/>
+                <w:webHidden/>
+              </w:rPr>
+              <w:tab/>
+            </w:r>
+            <w:r>
+              <w:rPr>
+                <w:noProof/>
+                <w:webHidden/>
+              </w:rPr>
+              <w:fldChar w:fldCharType="begin"/>
+            </w:r>
+            <w:r>
+              <w:rPr>
+                <w:noProof/>
+                <w:webHidden/>
+              </w:rPr>
+              <w:instrText xml:space="preserve"> PAGEREF _Toc150909255 \h </w:instrText>
+            </w:r>
+            <w:r>
+              <w:rPr>
+                <w:noProof/>
+                <w:webHidden/>
+              </w:rPr>
+            </w:r>
+            <w:r>
+              <w:rPr>
+                <w:noProof/>
+                <w:webHidden/>
+              </w:rPr>
+              <w:fldChar w:fldCharType="separate"/>
+            </w:r>
+            <w:r>
+              <w:rPr>
+                <w:noProof/>
+                <w:webHidden/>
+              </w:rPr>
+              <w:t>3</w:t>
+            </w:r>
+            <w:r>
+              <w:rPr>
+                <w:noProof/>
+                <w:webHidden/>
+              </w:rPr>
+              <w:fldChar w:fldCharType="end"/>
+            </w:r>
+          </w:hyperlink>
+        </w:p>
+        <w:p>
+          <w:pPr>
+            <w:pStyle w:val="TOC3"/>
+            <w:tabs>
+              <w:tab w:val="right" w:leader="dot" w:pos="9016"/>
+            </w:tabs>
+            <w:rPr>
+              <w:rFonts w:eastAsiaTheme="minorEastAsia"/>
+              <w:noProof/>
+              <w:lang w:eastAsia="en-IE"/>
+            </w:rPr>
+          </w:pPr>
+          <w:hyperlink w:anchor="_Toc150909256" w:history="1">
+            <w:r>
+              <w:rPr>
+                <w:rStyle w:val="Hyperlink"/>
+                <w:noProof/>
+              </w:rPr>
+              <w:t>CD:</w:t>
+            </w:r>
+            <w:r>
+              <w:rPr>
+                <w:noProof/>
+                <w:webHidden/>
+              </w:rPr>
+              <w:tab/>
+            </w:r>
+            <w:r>
+              <w:rPr>
+                <w:noProof/>
+                <w:webHidden/>
+              </w:rPr>
+              <w:fldChar w:fldCharType="begin"/>
+            </w:r>
+            <w:r>
+              <w:rPr>
+                <w:noProof/>
+                <w:webHidden/>
+              </w:rPr>
+              <w:instrText xml:space="preserve"> PAGEREF _Toc150909256 \h </w:instrText>
+            </w:r>
+            <w:r>
+              <w:rPr>
+                <w:noProof/>
+                <w:webHidden/>
+              </w:rPr>
+            </w:r>
+            <w:r>
+              <w:rPr>
+                <w:noProof/>
+                <w:webHidden/>
+              </w:rPr>
+              <w:fldChar w:fldCharType="separate"/>
+            </w:r>
+            <w:r>
+              <w:rPr>
+                <w:noProof/>
+                <w:webHidden/>
+              </w:rPr>
+              <w:t>4</w:t>
+            </w:r>
+            <w:r>
+              <w:rPr>
+                <w:noProof/>
+                <w:webHidden/>
+              </w:rPr>
+              <w:fldChar w:fldCharType="end"/>
+            </w:r>
+          </w:hyperlink>
+        </w:p>
+        <w:p>
+          <w:pPr>
+            <w:pStyle w:val="TOC3"/>
+            <w:tabs>
+              <w:tab w:val="right" w:leader="dot" w:pos="9016"/>
+            </w:tabs>
+            <w:rPr>
+              <w:rFonts w:eastAsiaTheme="minorEastAsia"/>
+              <w:noProof/>
+              <w:lang w:eastAsia="en-IE"/>
+            </w:rPr>
+          </w:pPr>
+          <w:hyperlink w:anchor="_Toc150909257" w:history="1">
+            <w:r>
+              <w:rPr>
+                <w:rStyle w:val="Hyperlink"/>
+                <w:noProof/>
+              </w:rPr>
+              <w:t>DVD:</w:t>
+            </w:r>
+            <w:r>
+              <w:rPr>
+                <w:noProof/>
+                <w:webHidden/>
+              </w:rPr>
+              <w:tab/>
+            </w:r>
+            <w:r>
+              <w:rPr>
+                <w:noProof/>
+                <w:webHidden/>
+              </w:rPr>
+              <w:fldChar w:fldCharType="begin"/>
+            </w:r>
+            <w:r>
+              <w:rPr>
+                <w:noProof/>
+                <w:webHidden/>
+              </w:rPr>
+              <w:instrText xml:space="preserve"> PAGEREF _Toc150909257 \h </w:instrText>
+            </w:r>
+            <w:r>
+              <w:rPr>
+                <w:noProof/>
+                <w:webHidden/>
+              </w:rPr>
+            </w:r>
+            <w:r>
+              <w:rPr>
+                <w:noProof/>
+                <w:webHidden/>
+              </w:rPr>
+              <w:fldChar w:fldCharType="separate"/>
+            </w:r>
+            <w:r>
+              <w:rPr>
+                <w:noProof/>
+                <w:webHidden/>
+              </w:rPr>
+              <w:t>4</w:t>
+            </w:r>
+            <w:r>
+              <w:rPr>
+                <w:noProof/>
+                <w:webHidden/>
+              </w:rPr>
+              <w:fldChar w:fldCharType="end"/>
+            </w:r>
+          </w:hyperlink>
+        </w:p>
+        <w:p>
+          <w:pPr>
+            <w:pStyle w:val="TOC3"/>
+            <w:tabs>
+              <w:tab w:val="right" w:leader="dot" w:pos="9016"/>
+            </w:tabs>
+            <w:rPr>
+              <w:rFonts w:eastAsiaTheme="minorEastAsia"/>
+              <w:noProof/>
+              <w:lang w:eastAsia="en-IE"/>
+            </w:rPr>
+          </w:pPr>
+          <w:hyperlink w:anchor="_Toc150909258" w:history="1">
+            <w:r>
+              <w:rPr>
+                <w:rStyle w:val="Hyperlink"/>
+                <w:noProof/>
+              </w:rPr>
+              <w:t>Author:</w:t>
+            </w:r>
+            <w:r>
+              <w:rPr>
+                <w:noProof/>
+                <w:webHidden/>
+              </w:rPr>
+              <w:tab/>
+            </w:r>
+            <w:r>
+              <w:rPr>
+                <w:noProof/>
+                <w:webHidden/>
+              </w:rPr>
+              <w:fldChar w:fldCharType="begin"/>
+            </w:r>
+            <w:r>
+              <w:rPr>
+                <w:noProof/>
+                <w:webHidden/>
+              </w:rPr>
+              <w:instrText xml:space="preserve"> PAGEREF _Toc150909258 \h </w:instrText>
+            </w:r>
+            <w:r>
+              <w:rPr>
+                <w:noProof/>
+                <w:webHidden/>
+              </w:rPr>
+            </w:r>
+            <w:r>
+              <w:rPr>
+                <w:noProof/>
+                <w:webHidden/>
+              </w:rPr>
+              <w:fldChar w:fldCharType="separate"/>
+            </w:r>
+            <w:r>
+              <w:rPr>
+                <w:noProof/>
+                <w:webHidden/>
+              </w:rPr>
+              <w:t>4</w:t>
+            </w:r>
+            <w:r>
+              <w:rPr>
+                <w:noProof/>
+                <w:webHidden/>
+              </w:rPr>
+              <w:fldChar w:fldCharType="end"/>
+            </w:r>
+          </w:hyperlink>
+        </w:p>
+        <w:p>
+          <w:pPr>
+            <w:pStyle w:val="TOC3"/>
+            <w:tabs>
+              <w:tab w:val="right" w:leader="dot" w:pos="9016"/>
+            </w:tabs>
+            <w:rPr>
+              <w:rFonts w:eastAsiaTheme="minorEastAsia"/>
+              <w:noProof/>
+              <w:lang w:eastAsia="en-IE"/>
+            </w:rPr>
+          </w:pPr>
+          <w:hyperlink w:anchor="_Toc150909259" w:history="1">
+            <w:r>
+              <w:rPr>
+                <w:rStyle w:val="Hyperlink"/>
+                <w:noProof/>
+              </w:rPr>
+              <w:t>Library User:</w:t>
+            </w:r>
+            <w:r>
+              <w:rPr>
+                <w:noProof/>
+                <w:webHidden/>
+              </w:rPr>
+              <w:tab/>
+            </w:r>
+            <w:r>
+              <w:rPr>
+                <w:noProof/>
+                <w:webHidden/>
+              </w:rPr>
+              <w:fldChar w:fldCharType="begin"/>
+            </w:r>
+            <w:r>
+              <w:rPr>
+                <w:noProof/>
+                <w:webHidden/>
+              </w:rPr>
+              <w:instrText xml:space="preserve"> PAGEREF _Toc150909259 \h </w:instrText>
+            </w:r>
+            <w:r>
+              <w:rPr>
+                <w:noProof/>
+                <w:webHidden/>
+              </w:rPr>
+            </w:r>
+            <w:r>
+              <w:rPr>
+                <w:noProof/>
+                <w:webHidden/>
+              </w:rPr>
+              <w:fldChar w:fldCharType="separate"/>
+            </w:r>
+            <w:r>
+              <w:rPr>
+                <w:noProof/>
+                <w:webHidden/>
+              </w:rPr>
+              <w:t>4</w:t>
+            </w:r>
+            <w:r>
+              <w:rPr>
+                <w:noProof/>
+                <w:webHidden/>
+              </w:rPr>
+              <w:fldChar w:fldCharType="end"/>
+            </w:r>
+          </w:hyperlink>
+        </w:p>
+        <w:p>
+          <w:pPr>
+            <w:pStyle w:val="TOC2"/>
+            <w:tabs>
+              <w:tab w:val="right" w:leader="dot" w:pos="9016"/>
+            </w:tabs>
+            <w:rPr>
+              <w:rFonts w:eastAsiaTheme="minorEastAsia"/>
+              <w:noProof/>
+              <w:lang w:eastAsia="en-IE"/>
+            </w:rPr>
+          </w:pPr>
+          <w:hyperlink w:anchor="_Toc150909260" w:history="1">
+            <w:r>
+              <w:rPr>
+                <w:rStyle w:val="Hyperlink"/>
+                <w:noProof/>
+              </w:rPr>
+              <w:t>Abstract Classes:</w:t>
+            </w:r>
+            <w:r>
+              <w:rPr>
+                <w:noProof/>
+                <w:webHidden/>
+              </w:rPr>
+              <w:tab/>
+            </w:r>
+            <w:r>
+              <w:rPr>
+                <w:noProof/>
+                <w:webHidden/>
+              </w:rPr>
+              <w:fldChar w:fldCharType="begin"/>
+            </w:r>
+            <w:r>
+              <w:rPr>
+                <w:noProof/>
+                <w:webHidden/>
+              </w:rPr>
+              <w:instrText xml:space="preserve"> PAGEREF _Toc150909260 \h </w:instrText>
+            </w:r>
+            <w:r>
+              <w:rPr>
+                <w:noProof/>
+                <w:webHidden/>
+              </w:rPr>
+            </w:r>
+            <w:r>
+              <w:rPr>
+                <w:noProof/>
+                <w:webHidden/>
+              </w:rPr>
+              <w:fldChar w:fldCharType="separate"/>
+            </w:r>
+            <w:r>
+              <w:rPr>
+                <w:noProof/>
+                <w:webHidden/>
+              </w:rPr>
+              <w:t>5</w:t>
+            </w:r>
+            <w:r>
+              <w:rPr>
+                <w:noProof/>
+                <w:webHidden/>
+              </w:rPr>
+              <w:fldChar w:fldCharType="end"/>
+            </w:r>
+          </w:hyperlink>
+        </w:p>
+        <w:p>
+          <w:pPr>
+            <w:pStyle w:val="TOC3"/>
+            <w:tabs>
+              <w:tab w:val="right" w:leader="dot" w:pos="9016"/>
+            </w:tabs>
+            <w:rPr>
+              <w:rFonts w:eastAsiaTheme="minorEastAsia"/>
+              <w:noProof/>
+              <w:lang w:eastAsia="en-IE"/>
+            </w:rPr>
+          </w:pPr>
+          <w:hyperlink w:anchor="_Toc150909261" w:history="1">
+            <w:r>
+              <w:rPr>
+                <w:rStyle w:val="Hyperlink"/>
+                <w:noProof/>
+              </w:rPr>
+              <w:t>LibraryItem:</w:t>
+            </w:r>
+            <w:r>
+              <w:rPr>
+                <w:noProof/>
+                <w:webHidden/>
+              </w:rPr>
+              <w:tab/>
+            </w:r>
+            <w:r>
+              <w:rPr>
+                <w:noProof/>
+                <w:webHidden/>
+              </w:rPr>
+              <w:fldChar w:fldCharType="begin"/>
+            </w:r>
+            <w:r>
+              <w:rPr>
+                <w:noProof/>
+                <w:webHidden/>
+              </w:rPr>
+              <w:instrText xml:space="preserve"> PAGEREF _Toc150909261 \h </w:instrText>
+            </w:r>
+            <w:r>
+              <w:rPr>
+                <w:noProof/>
+                <w:webHidden/>
+              </w:rPr>
+            </w:r>
+            <w:r>
+              <w:rPr>
+                <w:noProof/>
+                <w:webHidden/>
+              </w:rPr>
+              <w:fldChar w:fldCharType="separate"/>
+            </w:r>
+            <w:r>
+              <w:rPr>
+                <w:noProof/>
+                <w:webHidden/>
+              </w:rPr>
+              <w:t>5</w:t>
+            </w:r>
+            <w:r>
+              <w:rPr>
+                <w:noProof/>
+                <w:webHidden/>
+              </w:rPr>
+              <w:fldChar w:fldCharType="end"/>
+            </w:r>
+          </w:hyperlink>
+        </w:p>
+        <w:p>
+          <w:pPr>
+            <w:pStyle w:val="TOC2"/>
+            <w:tabs>
+              <w:tab w:val="right" w:leader="dot" w:pos="9016"/>
+            </w:tabs>
+            <w:rPr>
+              <w:rFonts w:eastAsiaTheme="minorEastAsia"/>
+              <w:noProof/>
+              <w:lang w:eastAsia="en-IE"/>
+            </w:rPr>
+          </w:pPr>
+          <w:hyperlink w:anchor="_Toc150909262" w:history="1">
+            <w:r>
+              <w:rPr>
+                <w:rStyle w:val="Hyperlink"/>
+                <w:noProof/>
+              </w:rPr>
+              <w:t>Interface Classes:</w:t>
+            </w:r>
+            <w:r>
+              <w:rPr>
+                <w:noProof/>
+                <w:webHidden/>
+              </w:rPr>
+              <w:tab/>
+            </w:r>
+            <w:r>
+              <w:rPr>
+                <w:noProof/>
+                <w:webHidden/>
+              </w:rPr>
+              <w:fldChar w:fldCharType="begin"/>
+            </w:r>
+            <w:r>
+              <w:rPr>
+                <w:noProof/>
+                <w:webHidden/>
+              </w:rPr>
+              <w:instrText xml:space="preserve"> PAGEREF _Toc150909262 \h </w:instrText>
+            </w:r>
+            <w:r>
+              <w:rPr>
+                <w:noProof/>
+                <w:webHidden/>
+              </w:rPr>
+            </w:r>
+            <w:r>
+              <w:rPr>
+                <w:noProof/>
+                <w:webHidden/>
+              </w:rPr>
+              <w:fldChar w:fldCharType="separate"/>
+            </w:r>
+            <w:r>
+              <w:rPr>
+                <w:noProof/>
+                <w:webHidden/>
+              </w:rPr>
+              <w:t>5</w:t>
+            </w:r>
+            <w:r>
+              <w:rPr>
+                <w:noProof/>
+                <w:webHidden/>
+              </w:rPr>
+              <w:fldChar w:fldCharType="end"/>
+            </w:r>
+          </w:hyperlink>
+        </w:p>
+        <w:p>
+          <w:pPr>
+            <w:pStyle w:val="TOC3"/>
+            <w:tabs>
+              <w:tab w:val="right" w:leader="dot" w:pos="9016"/>
+            </w:tabs>
+            <w:rPr>
+              <w:rFonts w:eastAsiaTheme="minorEastAsia"/>
+              <w:noProof/>
+              <w:lang w:eastAsia="en-IE"/>
+            </w:rPr>
+          </w:pPr>
+          <w:hyperlink w:anchor="_Toc150909263" w:history="1">
+            <w:r>
+              <w:rPr>
+                <w:rStyle w:val="Hyperlink"/>
+                <w:noProof/>
+              </w:rPr>
+              <w:t>Printable:</w:t>
+            </w:r>
+            <w:r>
+              <w:rPr>
+                <w:noProof/>
+                <w:webHidden/>
+              </w:rPr>
+              <w:tab/>
+            </w:r>
+            <w:r>
+              <w:rPr>
+                <w:noProof/>
+                <w:webHidden/>
+              </w:rPr>
+              <w:fldChar w:fldCharType="begin"/>
+            </w:r>
+            <w:r>
+              <w:rPr>
+                <w:noProof/>
+                <w:webHidden/>
+              </w:rPr>
+              <w:instrText xml:space="preserve"> PAGEREF _Toc150909263 \h </w:instrText>
+            </w:r>
+            <w:r>
+              <w:rPr>
+                <w:noProof/>
+                <w:webHidden/>
+              </w:rPr>
+            </w:r>
+            <w:r>
+              <w:rPr>
+                <w:noProof/>
+                <w:webHidden/>
+              </w:rPr>
+              <w:fldChar w:fldCharType="separate"/>
+            </w:r>
+            <w:r>
+              <w:rPr>
+                <w:noProof/>
+                <w:webHidden/>
+              </w:rPr>
+              <w:t>5</w:t>
+            </w:r>
+            <w:r>
+              <w:rPr>
+                <w:noProof/>
+                <w:webHidden/>
+              </w:rPr>
+              <w:fldChar w:fldCharType="end"/>
+            </w:r>
+          </w:hyperlink>
+        </w:p>
+        <w:p>
+          <w:pPr>
+            <w:pStyle w:val="TOC3"/>
+            <w:tabs>
+              <w:tab w:val="right" w:leader="dot" w:pos="9016"/>
+            </w:tabs>
+            <w:rPr>
+              <w:rFonts w:eastAsiaTheme="minorEastAsia"/>
+              <w:noProof/>
+              <w:lang w:eastAsia="en-IE"/>
+            </w:rPr>
+          </w:pPr>
+          <w:hyperlink w:anchor="_Toc150909264" w:history="1">
+            <w:r>
+              <w:rPr>
+                <w:rStyle w:val="Hyperlink"/>
+                <w:noProof/>
+              </w:rPr>
+              <w:t>Convert to csv:</w:t>
+            </w:r>
+            <w:r>
+              <w:rPr>
+                <w:noProof/>
+                <w:webHidden/>
+              </w:rPr>
+              <w:tab/>
+            </w:r>
+            <w:r>
+              <w:rPr>
+                <w:noProof/>
+                <w:webHidden/>
+              </w:rPr>
+              <w:fldChar w:fldCharType="begin"/>
+            </w:r>
+            <w:r>
+              <w:rPr>
+                <w:noProof/>
+                <w:webHidden/>
+              </w:rPr>
+              <w:instrText xml:space="preserve"> PAGEREF _Toc150909264 \h </w:instrText>
+            </w:r>
+            <w:r>
+              <w:rPr>
+                <w:noProof/>
+                <w:webHidden/>
+              </w:rPr>
+            </w:r>
+            <w:r>
+              <w:rPr>
+                <w:noProof/>
+                <w:webHidden/>
+              </w:rPr>
+              <w:fldChar w:fldCharType="separate"/>
+            </w:r>
+            <w:r>
+              <w:rPr>
+                <w:noProof/>
+                <w:webHidden/>
+              </w:rPr>
+              <w:t>5</w:t>
+            </w:r>
+            <w:r>
+              <w:rPr>
+                <w:noProof/>
+                <w:webHidden/>
+              </w:rPr>
+              <w:fldChar w:fldCharType="end"/>
+            </w:r>
+          </w:hyperlink>
+        </w:p>
+        <w:p>
+          <w:pPr>
+            <w:pStyle w:val="TOC2"/>
+            <w:tabs>
+              <w:tab w:val="right" w:leader="dot" w:pos="9016"/>
+            </w:tabs>
+            <w:rPr>
+              <w:rFonts w:eastAsiaTheme="minorEastAsia"/>
+              <w:noProof/>
+              <w:lang w:eastAsia="en-IE"/>
+            </w:rPr>
+          </w:pPr>
+          <w:hyperlink w:anchor="_Toc150909265" w:history="1">
+            <w:r>
+              <w:rPr>
+                <w:rStyle w:val="Hyperlink"/>
+                <w:noProof/>
+              </w:rPr>
+              <w:t>Extra Classes required for functionality:</w:t>
+            </w:r>
+            <w:r>
+              <w:rPr>
+                <w:noProof/>
+                <w:webHidden/>
+              </w:rPr>
+              <w:tab/>
+            </w:r>
+            <w:r>
+              <w:rPr>
+                <w:noProof/>
+                <w:webHidden/>
+              </w:rPr>
+              <w:fldChar w:fldCharType="begin"/>
+            </w:r>
+            <w:r>
+              <w:rPr>
+                <w:noProof/>
+                <w:webHidden/>
+              </w:rPr>
+              <w:instrText xml:space="preserve"> PAGEREF _Toc150909265 \h </w:instrText>
+            </w:r>
+            <w:r>
+              <w:rPr>
+                <w:noProof/>
+                <w:webHidden/>
+              </w:rPr>
+            </w:r>
+            <w:r>
+              <w:rPr>
+                <w:noProof/>
+                <w:webHidden/>
+              </w:rPr>
+              <w:fldChar w:fldCharType="separate"/>
+            </w:r>
+            <w:r>
+              <w:rPr>
+                <w:noProof/>
+                <w:webHidden/>
+              </w:rPr>
+              <w:t>5</w:t>
+            </w:r>
+            <w:r>
+              <w:rPr>
+                <w:noProof/>
+                <w:webHidden/>
+              </w:rPr>
+              <w:fldChar w:fldCharType="end"/>
+            </w:r>
+          </w:hyperlink>
+        </w:p>
+        <w:p>
+          <w:pPr>
+            <w:pStyle w:val="TOC3"/>
+            <w:tabs>
+              <w:tab w:val="right" w:leader="dot" w:pos="9016"/>
+            </w:tabs>
+            <w:rPr>
+              <w:rFonts w:eastAsiaTheme="minorEastAsia"/>
+              <w:noProof/>
+              <w:lang w:eastAsia="en-IE"/>
+            </w:rPr>
+          </w:pPr>
+          <w:hyperlink w:anchor="_Toc150909266" w:history="1">
+            <w:r>
+              <w:rPr>
+                <w:rStyle w:val="Hyperlink"/>
+                <w:noProof/>
+              </w:rPr>
+              <w:t>Save To CSV File:</w:t>
+            </w:r>
+            <w:r>
+              <w:rPr>
+                <w:noProof/>
+                <w:webHidden/>
+              </w:rPr>
+              <w:tab/>
+            </w:r>
+            <w:r>
+              <w:rPr>
+                <w:noProof/>
+                <w:webHidden/>
+              </w:rPr>
+              <w:fldChar w:fldCharType="begin"/>
+            </w:r>
+            <w:r>
+              <w:rPr>
+                <w:noProof/>
+                <w:webHidden/>
+              </w:rPr>
+              <w:instrText xml:space="preserve"> PAGEREF _Toc150909266 \h </w:instrText>
+            </w:r>
+            <w:r>
+              <w:rPr>
+                <w:noProof/>
+                <w:webHidden/>
+              </w:rPr>
+            </w:r>
+            <w:r>
+              <w:rPr>
+                <w:noProof/>
+                <w:webHidden/>
+              </w:rPr>
+              <w:fldChar w:fldCharType="separate"/>
+            </w:r>
+            <w:r>
+              <w:rPr>
+                <w:noProof/>
+                <w:webHidden/>
+              </w:rPr>
+              <w:t>5</w:t>
+            </w:r>
+            <w:r>
+              <w:rPr>
+                <w:noProof/>
+                <w:webHidden/>
+              </w:rPr>
+              <w:fldChar w:fldCharType="end"/>
+            </w:r>
+          </w:hyperlink>
+        </w:p>
+        <w:p>
+          <w:pPr>
+            <w:pStyle w:val="TOC3"/>
+            <w:tabs>
+              <w:tab w:val="right" w:leader="dot" w:pos="9016"/>
+            </w:tabs>
+            <w:rPr>
+              <w:rFonts w:eastAsiaTheme="minorEastAsia"/>
+              <w:noProof/>
+              <w:lang w:eastAsia="en-IE"/>
+            </w:rPr>
+          </w:pPr>
+          <w:hyperlink w:anchor="_Toc150909267" w:history="1">
+            <w:r>
+              <w:rPr>
+                <w:rStyle w:val="Hyperlink"/>
+                <w:noProof/>
+              </w:rPr>
+              <w:t>Loan:</w:t>
+            </w:r>
+            <w:r>
+              <w:rPr>
+                <w:noProof/>
+                <w:webHidden/>
+              </w:rPr>
+              <w:tab/>
+            </w:r>
+            <w:r>
+              <w:rPr>
+                <w:noProof/>
+                <w:webHidden/>
+              </w:rPr>
+              <w:fldChar w:fldCharType="begin"/>
+            </w:r>
+            <w:r>
+              <w:rPr>
+                <w:noProof/>
+                <w:webHidden/>
+              </w:rPr>
+              <w:instrText xml:space="preserve"> PAGEREF _Toc150909267 \h </w:instrText>
+            </w:r>
+            <w:r>
+              <w:rPr>
+                <w:noProof/>
+                <w:webHidden/>
+              </w:rPr>
+            </w:r>
+            <w:r>
+              <w:rPr>
+                <w:noProof/>
+                <w:webHidden/>
+              </w:rPr>
+              <w:fldChar w:fldCharType="separate"/>
+            </w:r>
+            <w:r>
+              <w:rPr>
+                <w:noProof/>
+                <w:webHidden/>
+              </w:rPr>
+              <w:t>6</w:t>
+            </w:r>
+            <w:r>
+              <w:rPr>
+                <w:noProof/>
+                <w:webHidden/>
+              </w:rPr>
+              <w:fldChar w:fldCharType="end"/>
+            </w:r>
+          </w:hyperlink>
+        </w:p>
+        <w:p>
+          <w:pPr>
+            <w:pStyle w:val="TOC3"/>
+            <w:tabs>
+              <w:tab w:val="right" w:leader="dot" w:pos="9016"/>
+            </w:tabs>
+            <w:rPr>
+              <w:rFonts w:eastAsiaTheme="minorEastAsia"/>
+              <w:noProof/>
+              <w:lang w:eastAsia="en-IE"/>
+            </w:rPr>
+          </w:pPr>
+          <w:hyperlink w:anchor="_Toc150909268" w:history="1">
+            <w:r>
+              <w:rPr>
+                <w:rStyle w:val="Hyperlink"/>
+                <w:noProof/>
+              </w:rPr>
+              <w:t>Search:</w:t>
+            </w:r>
+            <w:r>
+              <w:rPr>
+                <w:noProof/>
+                <w:webHidden/>
+              </w:rPr>
+              <w:tab/>
+            </w:r>
+            <w:r>
+              <w:rPr>
+                <w:noProof/>
+                <w:webHidden/>
+              </w:rPr>
+              <w:fldChar w:fldCharType="begin"/>
+            </w:r>
+            <w:r>
+              <w:rPr>
+                <w:noProof/>
+                <w:webHidden/>
+              </w:rPr>
+              <w:instrText xml:space="preserve"> PAGEREF _Toc150909268 \h </w:instrText>
+            </w:r>
+            <w:r>
+              <w:rPr>
+                <w:noProof/>
+                <w:webHidden/>
+              </w:rPr>
+            </w:r>
+            <w:r>
+              <w:rPr>
+                <w:noProof/>
+                <w:webHidden/>
+              </w:rPr>
+              <w:fldChar w:fldCharType="separate"/>
+            </w:r>
+            <w:r>
+              <w:rPr>
+                <w:noProof/>
+                <w:webHidden/>
+              </w:rPr>
+              <w:t>6</w:t>
+            </w:r>
+            <w:r>
+              <w:rPr>
+                <w:noProof/>
+                <w:webHidden/>
+              </w:rPr>
+              <w:fldChar w:fldCharType="end"/>
+            </w:r>
+          </w:hyperlink>
+        </w:p>
+        <w:p>
+          <w:pPr>
+            <w:pStyle w:val="TOC2"/>
+            <w:tabs>
+              <w:tab w:val="right" w:leader="dot" w:pos="9016"/>
+            </w:tabs>
+            <w:rPr>
+              <w:rFonts w:eastAsiaTheme="minorEastAsia"/>
+              <w:noProof/>
+              <w:lang w:eastAsia="en-IE"/>
+            </w:rPr>
+          </w:pPr>
+          <w:hyperlink w:anchor="_Toc150909269" w:history="1">
+            <w:r>
+              <w:rPr>
+                <w:rStyle w:val="Hyperlink"/>
+                <w:noProof/>
+              </w:rPr>
+              <w:t>Starting Class Diagram</w:t>
+            </w:r>
+            <w:r>
+              <w:rPr>
+                <w:noProof/>
+                <w:webHidden/>
+              </w:rPr>
+              <w:tab/>
+            </w:r>
+            <w:r>
+              <w:rPr>
+                <w:noProof/>
+                <w:webHidden/>
+              </w:rPr>
+              <w:fldChar w:fldCharType="begin"/>
+            </w:r>
+            <w:r>
+              <w:rPr>
+                <w:noProof/>
+                <w:webHidden/>
+              </w:rPr>
+              <w:instrText xml:space="preserve"> PAGEREF _Toc150909269 \h </w:instrText>
+            </w:r>
+            <w:r>
+              <w:rPr>
+                <w:noProof/>
+                <w:webHidden/>
+              </w:rPr>
+            </w:r>
+            <w:r>
+              <w:rPr>
+                <w:noProof/>
+                <w:webHidden/>
+              </w:rPr>
+              <w:fldChar w:fldCharType="separate"/>
+            </w:r>
+            <w:r>
+              <w:rPr>
+                <w:noProof/>
+                <w:webHidden/>
+              </w:rPr>
+              <w:t>7</w:t>
+            </w:r>
+            <w:r>
+              <w:rPr>
+                <w:noProof/>
+                <w:webHidden/>
+              </w:rPr>
+              <w:fldChar w:fldCharType="end"/>
+            </w:r>
+          </w:hyperlink>
+        </w:p>
+        <w:p>
+          <w:r>
+            <w:rPr>
+              <w:b/>
+              <w:bCs/>
+              <w:noProof/>
+            </w:rPr>
+            <w:fldChar w:fldCharType="end"/>
+          </w:r>
+        </w:p>
+      </w:sdtContent>
+    </w:sdt>
+    <w:p>
+      <w:r>
+        <w:br w:type="page"/>
+      </w:r>
+    </w:p>
+    <w:p>
+      <w:pPr>
+        <w:pStyle w:val="Heading2"/>
+      </w:pPr>
+      <w:bookmarkStart w:id="0" w:name="_Toc150909249"/>
       <w:r>
         <w:lastRenderedPageBreak/>
-        <w:t>Aims and Description</w:t>
-      </w:r>
-      <w:r>
-        <w:t>:</w:t>
-      </w:r>
-    </w:p>
-    <w:p>
-      <w:r>
-        <w:t xml:space="preserve">Design and implement a to a file-based data management system using Java. </w:t>
+        <w:t>Introduction:</w:t>
+      </w:r>
+      <w:bookmarkEnd w:id="0"/>
+    </w:p>
+    <w:p>
+      <w:r>
+        <w:t>The objective of this assignment will be for a team of three students to design and implement a Java based library catalogue system. The system will manage information about library resources, authors and users.</w:t>
+      </w:r>
+    </w:p>
+    <w:p>
+      <w:pPr>
+        <w:pStyle w:val="Heading2"/>
+      </w:pPr>
+      <w:bookmarkStart w:id="1" w:name="_Toc150909250"/>
+      <w:r>
+        <w:t>System Overview:</w:t>
+      </w:r>
+      <w:bookmarkEnd w:id="1"/>
+    </w:p>
+    <w:p>
+      <w:r>
+        <w:t xml:space="preserve">The system will be able to store, retrieve and manipulate data objects. Using Java interfaces, abstract class and regular classes. The system will also make use of stacks, queues or </w:t>
+      </w:r>
+      <w:r>
+        <w:t>array</w:t>
+      </w:r>
+      <w:r>
+        <w:t xml:space="preserve"> </w:t>
+      </w:r>
+      <w:r>
+        <w:t>lists</w:t>
+      </w:r>
+      <w:r>
+        <w:t>. Store data externally to CSV files.</w:t>
+      </w:r>
+      <w:r>
+        <w:t xml:space="preserve"> It will also make use of Maven dependencies for enhanced functionality.</w:t>
+      </w:r>
+    </w:p>
+    <w:p>
+      <w:r>
+        <w:t>The system will implement stacks, queues or linked lists.</w:t>
+      </w:r>
+      <w:r>
+        <w:t xml:space="preserve"> File handling and error handling. It will also implement sorting and searching algorithms.</w:t>
+      </w:r>
+    </w:p>
+    <w:p>
+      <w:r>
+        <w:t>The system will also be able to:</w:t>
+      </w:r>
+      <w:r>
+        <w:br/>
+        <w:t>Add an asset to the catalogue.</w:t>
+      </w:r>
+      <w:r>
+        <w:br/>
+        <w:t>Add an author to the catalogue.</w:t>
+      </w:r>
+      <w:r>
+        <w:br/>
+      </w:r>
+      <w:r>
+        <w:t>Add a library user to the system.</w:t>
+      </w:r>
+      <w:r>
+        <w:br/>
+        <w:t>Borrow an asset.</w:t>
+      </w:r>
+      <w:r>
+        <w:br/>
+        <w:t>Return an asset.</w:t>
+      </w:r>
+      <w:r>
+        <w:br/>
+        <w:t>List available books.</w:t>
+      </w:r>
+      <w:r>
+        <w:br/>
+        <w:t>List assets borrowed by a user.</w:t>
+      </w:r>
+      <w:r>
+        <w:br/>
+        <w:t>List assets authored by an author.</w:t>
+      </w:r>
+      <w:r>
+        <w:br/>
+        <w:t>List of overdue assets.</w:t>
+      </w:r>
+    </w:p>
+    <w:p>
+      <w:r>
+        <w:t xml:space="preserve">To operate the </w:t>
+      </w:r>
+      <w:r>
+        <w:t>system,</w:t>
+      </w:r>
+      <w:r>
+        <w:t xml:space="preserve"> it will be through the command line</w:t>
+      </w:r>
+      <w:r>
+        <w:t xml:space="preserve"> as text-based menus</w:t>
+      </w:r>
+      <w:r>
+        <w:t>.</w:t>
       </w:r>
     </w:p>
     <w:p/>
-    <w:p>
-      <w:pPr>
-        <w:pStyle w:val="Heading1"/>
-      </w:pPr>
-      <w:r>
-        <w:t>Starting Class List:</w:t>
-      </w:r>
-    </w:p>
+    <w:p/>
+    <w:p/>
+    <w:p/>
+    <w:p/>
+    <w:p/>
+    <w:p/>
+    <w:p/>
+    <w:p/>
+    <w:p/>
+    <w:p/>
+    <w:p/>
+    <w:p/>
     <w:p>
       <w:pPr>
         <w:pStyle w:val="Heading2"/>
       </w:pPr>
+      <w:bookmarkStart w:id="2" w:name="_Toc150909251"/>
+      <w:r>
+        <w:lastRenderedPageBreak/>
+        <w:t>Minimum</w:t>
+      </w:r>
+      <w:r>
+        <w:t xml:space="preserve"> Class List:</w:t>
+      </w:r>
+      <w:bookmarkEnd w:id="2"/>
+    </w:p>
+    <w:p>
+      <w:pPr>
+        <w:pStyle w:val="Heading3"/>
+      </w:pPr>
+      <w:bookmarkStart w:id="3" w:name="_Toc150909252"/>
       <w:r>
         <w:t>Book:</w:t>
       </w:r>
-    </w:p>
-    <w:p>
-      <w:r>
-        <w:t>Attributes:</w:t>
-      </w:r>
-      <w:r>
-        <w:br/>
+      <w:bookmarkEnd w:id="3"/>
+    </w:p>
+    <w:p>
+      <w:pPr>
+        <w:pStyle w:val="Heading4"/>
+        <w:rPr>
+          <w:rStyle w:val="IntenseEmphasis"/>
+          <w:i/>
+          <w:iCs/>
+          <w:color w:val="2F5496" w:themeColor="accent1" w:themeShade="BF"/>
+        </w:rPr>
+      </w:pPr>
+      <w:r>
+        <w:rPr>
+          <w:rStyle w:val="IntenseEmphasis"/>
+          <w:i/>
+          <w:iCs/>
+          <w:color w:val="2F5496" w:themeColor="accent1" w:themeShade="BF"/>
+        </w:rPr>
+        <w:t>Attribute:</w:t>
+      </w:r>
+    </w:p>
+    <w:p>
+      <w:pPr>
+        <w:rPr>
+          <w:i/>
+          <w:iCs/>
+          <w:color w:val="4472C4" w:themeColor="accent1"/>
+        </w:rPr>
+      </w:pPr>
+      <w:r>
         <w:t>Title</w:t>
       </w:r>
       <w:r>
@@ -656,20 +2295,48 @@
       </w:r>
       <w:r>
         <w:br/>
-        <w:t>ISBN Int 13 digits</w:t>
+        <w:t>ISBN</w:t>
       </w:r>
       <w:r>
         <w:br/>
         <w:t>Availability</w:t>
       </w:r>
-    </w:p>
-    <w:p>
-      <w:r>
+      <w:r>
+        <w:t xml:space="preserve"> </w:t>
+      </w:r>
+      <w:r>
+        <w:t>s</w:t>
+      </w:r>
+      <w:r>
+        <w:t>tatus</w:t>
+      </w:r>
+    </w:p>
+    <w:p>
+      <w:pPr>
+        <w:pStyle w:val="Heading4"/>
+      </w:pPr>
+      <w:r>
+        <w:rPr>
+          <w:rStyle w:val="IntenseEmphasis"/>
+          <w:i/>
+          <w:iCs/>
+          <w:color w:val="2F5496" w:themeColor="accent1" w:themeShade="BF"/>
+        </w:rPr>
         <w:t>Methods:</w:t>
       </w:r>
-      <w:r>
-        <w:br/>
-        <w:t>Constructor</w:t>
+    </w:p>
+    <w:p>
+      <w:r>
+        <w:t>Constructo</w:t>
+      </w:r>
+      <w:r>
+        <w:t>r</w:t>
+      </w:r>
+      <w:r>
+        <w:br/>
+      </w:r>
+      <w:r>
+        <w:t>Get and set methods</w:t>
       </w:r>
       <w:r>
         <w:br/>
@@ -687,40 +2354,27 @@
       <w:r>
         <w:t>)</w:t>
       </w:r>
-      <w:r>
-        <w:br/>
-        <w:t xml:space="preserve">Display </w:t>
-      </w:r>
-      <w:r>
-        <w:t>b</w:t>
-      </w:r>
-      <w:r>
-        <w:t xml:space="preserve">ook </w:t>
-      </w:r>
-      <w:r>
-        <w:t>d</w:t>
-      </w:r>
-      <w:r>
-        <w:t>etails</w:t>
-      </w:r>
-    </w:p>
-    <w:p>
-      <w:pPr>
-        <w:pStyle w:val="Heading2"/>
-      </w:pPr>
-      <w:r>
-        <w:t>Audio Book</w:t>
-      </w:r>
-      <w:r>
-        <w:t>:</w:t>
-      </w:r>
-    </w:p>
-    <w:p>
+    </w:p>
+    <w:p>
+      <w:pPr>
+        <w:pStyle w:val="Heading3"/>
+      </w:pPr>
+      <w:bookmarkStart w:id="4" w:name="_Toc150909253"/>
+      <w:r>
+        <w:t>Audio Book:</w:t>
+      </w:r>
+      <w:bookmarkEnd w:id="4"/>
+    </w:p>
+    <w:p>
+      <w:pPr>
+        <w:pStyle w:val="Heading4"/>
+      </w:pPr>
       <w:r>
         <w:t>Attributes:</w:t>
       </w:r>
-      <w:r>
-        <w:br/>
+    </w:p>
+    <w:p>
+      <w:r>
         <w:t>Title</w:t>
       </w:r>
       <w:r>
@@ -735,18 +2389,25 @@
         <w:br/>
         <w:t>Availability</w:t>
       </w:r>
-    </w:p>
-    <w:p>
+      <w:r>
+        <w:t xml:space="preserve"> status</w:t>
+      </w:r>
+    </w:p>
+    <w:p>
+      <w:pPr>
+        <w:pStyle w:val="Heading4"/>
+      </w:pPr>
       <w:r>
         <w:t>Methods:</w:t>
       </w:r>
-      <w:r>
-        <w:br/>
+    </w:p>
+    <w:p>
+      <w:r>
         <w:t>Constructor</w:t>
       </w:r>
       <w:r>
         <w:br/>
-        <w:t>Gets and set methods</w:t>
+        <w:t>Get and set methods</w:t>
       </w:r>
       <w:r>
         <w:br/>
@@ -764,25 +2425,27 @@
       <w:r>
         <w:t>)</w:t>
       </w:r>
-      <w:r>
-        <w:br/>
-        <w:t>Display audio book details</w:t>
-      </w:r>
-    </w:p>
-    <w:p>
-      <w:pPr>
-        <w:pStyle w:val="Heading2"/>
-      </w:pPr>
+    </w:p>
+    <w:p>
+      <w:pPr>
+        <w:pStyle w:val="Heading3"/>
+      </w:pPr>
+      <w:bookmarkStart w:id="5" w:name="_Toc150909254"/>
       <w:r>
         <w:t>Thesus:</w:t>
       </w:r>
-    </w:p>
-    <w:p>
+      <w:bookmarkEnd w:id="5"/>
+    </w:p>
+    <w:p>
+      <w:pPr>
+        <w:pStyle w:val="Heading4"/>
+      </w:pPr>
       <w:r>
         <w:t>Attributes:</w:t>
       </w:r>
-      <w:r>
-        <w:br/>
+    </w:p>
+    <w:p>
+      <w:r>
         <w:t>Title</w:t>
       </w:r>
       <w:r>
@@ -806,19 +2469,25 @@
         <w:t>Availability</w:t>
       </w:r>
       <w:r>
-        <w:br/>
-        <w:t>Status</w:t>
-      </w:r>
-    </w:p>
-    <w:p>
+        <w:t xml:space="preserve"> s</w:t>
+      </w:r>
+      <w:r>
+        <w:t>tatus</w:t>
+      </w:r>
+    </w:p>
+    <w:p>
+      <w:pPr>
+        <w:pStyle w:val="Heading4"/>
+      </w:pPr>
       <w:r>
         <w:t>Methods</w:t>
       </w:r>
       <w:r>
         <w:t>:</w:t>
       </w:r>
-      <w:r>
-        <w:br/>
+    </w:p>
+    <w:p>
+      <w:r>
         <w:t>Constructor</w:t>
       </w:r>
       <w:r>
@@ -841,189 +2510,784 @@
       <w:r>
         <w:t>)</w:t>
       </w:r>
-      <w:r>
-        <w:br/>
-        <w:t>Display Thesus Details</w:t>
-      </w:r>
-    </w:p>
+    </w:p>
+    <w:p>
+      <w:pPr>
+        <w:pStyle w:val="Heading3"/>
+      </w:pPr>
+      <w:bookmarkStart w:id="6" w:name="_Toc150909255"/>
+      <w:r>
+        <w:t>Dissertation:</w:t>
+      </w:r>
+      <w:bookmarkEnd w:id="6"/>
+    </w:p>
+    <w:p>
+      <w:pPr>
+        <w:pStyle w:val="Heading4"/>
+      </w:pPr>
+      <w:r>
+        <w:t>Attributes:</w:t>
+      </w:r>
+    </w:p>
+    <w:p>
+      <w:r>
+        <w:t>Title</w:t>
+      </w:r>
+      <w:r>
+        <w:br/>
+        <w:t>Author</w:t>
+      </w:r>
+      <w:r>
+        <w:br/>
+        <w:t>Topic</w:t>
+      </w:r>
+      <w:r>
+        <w:br/>
+        <w:t>Abstract</w:t>
+      </w:r>
+      <w:r>
+        <w:br/>
+        <w:t>Date published</w:t>
+      </w:r>
+      <w:r>
+        <w:br/>
+        <w:t>Availability status</w:t>
+      </w:r>
+    </w:p>
+    <w:p>
+      <w:pPr>
+        <w:pStyle w:val="Heading4"/>
+      </w:pPr>
+      <w:r>
+        <w:lastRenderedPageBreak/>
+        <w:t>Methods:</w:t>
+      </w:r>
+    </w:p>
+    <w:p>
+      <w:r>
+        <w:t>Constructor</w:t>
+      </w:r>
+      <w:r>
+        <w:br/>
+        <w:t>Get and set methods</w:t>
+      </w:r>
+      <w:r>
+        <w:br/>
+      </w:r>
+      <w:proofErr w:type="spellStart"/>
+      <w:proofErr w:type="gramStart"/>
+      <w:r>
+        <w:t>toString</w:t>
+      </w:r>
+      <w:proofErr w:type="spellEnd"/>
+      <w:r>
+        <w:t>(</w:t>
+      </w:r>
+      <w:proofErr w:type="gramEnd"/>
+      <w:r>
+        <w:t>)</w:t>
+      </w:r>
+    </w:p>
+    <w:p>
+      <w:pPr>
+        <w:pStyle w:val="Heading3"/>
+      </w:pPr>
+      <w:bookmarkStart w:id="7" w:name="_Toc150909256"/>
+      <w:r>
+        <w:t>CD:</w:t>
+      </w:r>
+      <w:bookmarkEnd w:id="7"/>
+    </w:p>
+    <w:p>
+      <w:pPr>
+        <w:pStyle w:val="Heading4"/>
+      </w:pPr>
+      <w:r>
+        <w:t>Attributes:</w:t>
+      </w:r>
+    </w:p>
+    <w:p>
+      <w:r>
+        <w:t>Title</w:t>
+      </w:r>
+      <w:r>
+        <w:br/>
+        <w:t>Producer</w:t>
+      </w:r>
+      <w:r>
+        <w:br/>
+        <w:t>Playtime</w:t>
+      </w:r>
+      <w:r>
+        <w:br/>
+        <w:t>Availability status</w:t>
+      </w:r>
+    </w:p>
+    <w:p>
+      <w:pPr>
+        <w:pStyle w:val="Heading4"/>
+      </w:pPr>
+      <w:r>
+        <w:t>Methods:</w:t>
+      </w:r>
+    </w:p>
+    <w:p>
+      <w:r>
+        <w:t>Constructor</w:t>
+      </w:r>
+      <w:r>
+        <w:br/>
+        <w:t>Get and set methods</w:t>
+      </w:r>
+      <w:r>
+        <w:br/>
+      </w:r>
+      <w:proofErr w:type="spellStart"/>
+      <w:proofErr w:type="gramStart"/>
+      <w:r>
+        <w:t>toString</w:t>
+      </w:r>
+      <w:proofErr w:type="spellEnd"/>
+      <w:r>
+        <w:t>(</w:t>
+      </w:r>
+      <w:proofErr w:type="gramEnd"/>
+      <w:r>
+        <w:t>)</w:t>
+      </w:r>
+    </w:p>
+    <w:p>
+      <w:pPr>
+        <w:pStyle w:val="Heading3"/>
+      </w:pPr>
+      <w:bookmarkStart w:id="8" w:name="_Toc150909257"/>
+      <w:r>
+        <w:t>DVD:</w:t>
+      </w:r>
+      <w:bookmarkEnd w:id="8"/>
+    </w:p>
+    <w:p>
+      <w:pPr>
+        <w:pStyle w:val="Heading4"/>
+      </w:pPr>
+      <w:r>
+        <w:t>Attributes:</w:t>
+      </w:r>
+    </w:p>
+    <w:p>
+      <w:r>
+        <w:t>Title</w:t>
+      </w:r>
+      <w:r>
+        <w:br/>
+      </w:r>
+      <w:r>
+        <w:t>Director</w:t>
+      </w:r>
+      <w:r>
+        <w:br/>
+        <w:t>Playtime</w:t>
+      </w:r>
+      <w:r>
+        <w:br/>
+        <w:t>Availability status</w:t>
+      </w:r>
+    </w:p>
+    <w:p>
+      <w:pPr>
+        <w:pStyle w:val="Heading4"/>
+      </w:pPr>
+      <w:r>
+        <w:t>Methods:</w:t>
+      </w:r>
+    </w:p>
+    <w:p>
+      <w:r>
+        <w:t>Constructor</w:t>
+      </w:r>
+      <w:r>
+        <w:br/>
+        <w:t>Get and set methods</w:t>
+      </w:r>
+      <w:r>
+        <w:br/>
+      </w:r>
+      <w:proofErr w:type="spellStart"/>
+      <w:proofErr w:type="gramStart"/>
+      <w:r>
+        <w:t>toString</w:t>
+      </w:r>
+      <w:proofErr w:type="spellEnd"/>
+      <w:r>
+        <w:t>(</w:t>
+      </w:r>
+      <w:proofErr w:type="gramEnd"/>
+      <w:r>
+        <w:t>)</w:t>
+      </w:r>
+    </w:p>
+    <w:p>
+      <w:pPr>
+        <w:pStyle w:val="Heading3"/>
+      </w:pPr>
+      <w:bookmarkStart w:id="9" w:name="_Toc150909258"/>
+      <w:r>
+        <w:t>Author:</w:t>
+      </w:r>
+      <w:bookmarkEnd w:id="9"/>
+    </w:p>
+    <w:p>
+      <w:pPr>
+        <w:pStyle w:val="Heading4"/>
+      </w:pPr>
+      <w:r>
+        <w:t>Attributes:</w:t>
+      </w:r>
+    </w:p>
+    <w:p>
+      <w:r>
+        <w:t>Name</w:t>
+      </w:r>
+      <w:r>
+        <w:br/>
+        <w:t>List of authored books</w:t>
+      </w:r>
+    </w:p>
+    <w:p>
+      <w:pPr>
+        <w:pStyle w:val="Heading4"/>
+      </w:pPr>
+      <w:r>
+        <w:t>Methods:</w:t>
+      </w:r>
+    </w:p>
+    <w:p>
+      <w:r>
+        <w:t>Constructor</w:t>
+      </w:r>
+      <w:r>
+        <w:br/>
+        <w:t>Get and set methods</w:t>
+      </w:r>
+      <w:r>
+        <w:br/>
+      </w:r>
+      <w:proofErr w:type="spellStart"/>
+      <w:proofErr w:type="gramStart"/>
+      <w:r>
+        <w:t>toString</w:t>
+      </w:r>
+      <w:proofErr w:type="spellEnd"/>
+      <w:r>
+        <w:t>(</w:t>
+      </w:r>
+      <w:proofErr w:type="gramEnd"/>
+      <w:r>
+        <w:t>)</w:t>
+      </w:r>
+    </w:p>
+    <w:p>
+      <w:pPr>
+        <w:pStyle w:val="Heading3"/>
+      </w:pPr>
+      <w:bookmarkStart w:id="10" w:name="_Toc150909259"/>
+      <w:r>
+        <w:t>Library User:</w:t>
+      </w:r>
+      <w:bookmarkEnd w:id="10"/>
+    </w:p>
+    <w:p>
+      <w:pPr>
+        <w:pStyle w:val="Heading4"/>
+      </w:pPr>
+      <w:r>
+        <w:t>Attributes:</w:t>
+      </w:r>
+    </w:p>
+    <w:p>
+      <w:r>
+        <w:t>ID</w:t>
+      </w:r>
+      <w:r>
+        <w:br/>
+        <w:t>Name</w:t>
+      </w:r>
+      <w:r>
+        <w:br/>
+        <w:t>List of borrowed assets</w:t>
+      </w:r>
+    </w:p>
+    <w:p>
+      <w:pPr>
+        <w:pStyle w:val="Heading4"/>
+      </w:pPr>
+      <w:r>
+        <w:t>Methods:</w:t>
+      </w:r>
+    </w:p>
+    <w:p>
+      <w:r>
+        <w:t>Constructor</w:t>
+      </w:r>
+      <w:r>
+        <w:br/>
+        <w:t>Get and set methods</w:t>
+      </w:r>
+      <w:r>
+        <w:br/>
+      </w:r>
+      <w:proofErr w:type="spellStart"/>
+      <w:proofErr w:type="gramStart"/>
+      <w:r>
+        <w:t>toString</w:t>
+      </w:r>
+      <w:proofErr w:type="spellEnd"/>
+      <w:r>
+        <w:t>(</w:t>
+      </w:r>
+      <w:proofErr w:type="gramEnd"/>
+      <w:r>
+        <w:t>)</w:t>
+      </w:r>
+    </w:p>
+    <w:p/>
     <w:p>
       <w:pPr>
         <w:pStyle w:val="Heading2"/>
       </w:pPr>
+      <w:bookmarkStart w:id="11" w:name="_Toc150909260"/>
       <w:r>
         <w:lastRenderedPageBreak/>
-        <w:t>Dissertation:</w:t>
-      </w:r>
-    </w:p>
-    <w:p>
+        <w:t>Abstract Classes:</w:t>
+      </w:r>
+      <w:bookmarkEnd w:id="11"/>
+    </w:p>
+    <w:p>
+      <w:r>
+        <w:t xml:space="preserve">Abstract classes will represent common attributes and functionality between classes. It acts as a base class that cannot be instantiated. </w:t>
+      </w:r>
+    </w:p>
+    <w:p>
+      <w:pPr>
+        <w:pStyle w:val="Heading3"/>
+      </w:pPr>
+      <w:bookmarkStart w:id="12" w:name="_Toc150909261"/>
+      <w:r>
+        <w:t>Library</w:t>
+      </w:r>
+      <w:r>
+        <w:t xml:space="preserve"> </w:t>
+      </w:r>
+      <w:r>
+        <w:t>Item:</w:t>
+      </w:r>
+      <w:bookmarkEnd w:id="12"/>
+    </w:p>
+    <w:p>
+      <w:pPr>
+        <w:pStyle w:val="Heading4"/>
+      </w:pPr>
       <w:r>
         <w:t>Attributes:</w:t>
       </w:r>
-      <w:r>
-        <w:br/>
-      </w:r>
-    </w:p>
-    <w:p>
+    </w:p>
+    <w:p>
+      <w:r>
+        <w:t>ID</w:t>
+      </w:r>
+      <w:r>
+        <w:br/>
+      </w:r>
+      <w:r>
+        <w:t>Title</w:t>
+      </w:r>
+      <w:r>
+        <w:br/>
+      </w:r>
+      <w:r>
+        <w:t>Author</w:t>
+      </w:r>
+      <w:r>
+        <w:br/>
+        <w:t>Availability Status</w:t>
+      </w:r>
+    </w:p>
+    <w:p>
+      <w:pPr>
+        <w:pStyle w:val="Heading4"/>
+      </w:pPr>
       <w:r>
         <w:t>Methods:</w:t>
       </w:r>
     </w:p>
     <w:p>
+      <w:r>
+        <w:t>Constructor</w:t>
+      </w:r>
+      <w:r>
+        <w:br/>
+        <w:t>Get and set methods</w:t>
+      </w:r>
+      <w:r>
+        <w:br/>
+      </w:r>
+      <w:proofErr w:type="spellStart"/>
+      <w:proofErr w:type="gramStart"/>
+      <w:r>
+        <w:t>toString</w:t>
+      </w:r>
+      <w:proofErr w:type="spellEnd"/>
+      <w:r>
+        <w:t>(</w:t>
+      </w:r>
+      <w:proofErr w:type="gramEnd"/>
+      <w:r>
+        <w:t>)</w:t>
+      </w:r>
+    </w:p>
+    <w:p/>
+    <w:p>
       <w:pPr>
         <w:pStyle w:val="Heading2"/>
       </w:pPr>
-      <w:r>
-        <w:t>CD:</w:t>
-      </w:r>
-    </w:p>
-    <w:p>
+      <w:bookmarkStart w:id="13" w:name="_Toc150909262"/>
+      <w:r>
+        <w:t>Interface Classes:</w:t>
+      </w:r>
+      <w:bookmarkEnd w:id="13"/>
+    </w:p>
+    <w:p>
+      <w:r>
+        <w:t>Interface classes act as a way to provide common behaviour between classes. Some interfaces we have identified are as follow:</w:t>
+      </w:r>
+    </w:p>
+    <w:p>
+      <w:pPr>
+        <w:pStyle w:val="Heading3"/>
+      </w:pPr>
+      <w:bookmarkStart w:id="14" w:name="_Toc150909263"/>
+      <w:r>
+        <w:t>Print</w:t>
+      </w:r>
+      <w:r>
+        <w:t>able</w:t>
+      </w:r>
+      <w:r>
+        <w:t>:</w:t>
+      </w:r>
+      <w:bookmarkEnd w:id="14"/>
+    </w:p>
+    <w:p>
+      <w:pPr>
+        <w:pStyle w:val="Heading4"/>
+      </w:pPr>
       <w:r>
         <w:t>Attributes:</w:t>
       </w:r>
     </w:p>
-    <w:p>
+    <w:p/>
+    <w:p>
+      <w:pPr>
+        <w:pStyle w:val="Heading4"/>
+      </w:pPr>
+      <w:r>
+        <w:t>Methods</w:t>
+      </w:r>
+      <w:r>
+        <w:t>:</w:t>
+      </w:r>
+    </w:p>
+    <w:p>
+      <w:r>
+        <w:t>Display all details</w:t>
+      </w:r>
+      <w:r>
+        <w:br/>
+        <w:t>Display summary details</w:t>
+      </w:r>
+    </w:p>
+    <w:p>
+      <w:pPr>
+        <w:pStyle w:val="Heading3"/>
+      </w:pPr>
+      <w:bookmarkStart w:id="15" w:name="_Toc150909264"/>
+      <w:r>
+        <w:t>Convert to csv</w:t>
+      </w:r>
+      <w:r>
+        <w:t>:</w:t>
+      </w:r>
+      <w:bookmarkEnd w:id="15"/>
+    </w:p>
+    <w:p>
+      <w:pPr>
+        <w:pStyle w:val="Heading4"/>
+      </w:pPr>
+      <w:r>
+        <w:t>Attributes:</w:t>
+      </w:r>
+    </w:p>
+    <w:p/>
+    <w:p>
+      <w:pPr>
+        <w:pStyle w:val="Heading4"/>
+      </w:pPr>
       <w:r>
         <w:t>Methods:</w:t>
       </w:r>
     </w:p>
     <w:p>
+      <w:r>
+        <w:t>Convert to csv</w:t>
+      </w:r>
+    </w:p>
+    <w:p/>
+    <w:p/>
+    <w:p/>
+    <w:p/>
+    <w:p/>
+    <w:p/>
+    <w:p/>
+    <w:p>
       <w:pPr>
         <w:pStyle w:val="Heading2"/>
       </w:pPr>
-      <w:r>
-        <w:t>DVD:</w:t>
-      </w:r>
-    </w:p>
-    <w:p>
+      <w:bookmarkStart w:id="16" w:name="_Toc150909265"/>
+      <w:r>
+        <w:lastRenderedPageBreak/>
+        <w:t>Extra Classes required for functionality:</w:t>
+      </w:r>
+      <w:bookmarkEnd w:id="16"/>
+    </w:p>
+    <w:p>
+      <w:pPr>
+        <w:pStyle w:val="Heading3"/>
+      </w:pPr>
+      <w:bookmarkStart w:id="17" w:name="_Toc150909266"/>
+      <w:r>
+        <w:t>Save To CSV File:</w:t>
+      </w:r>
+      <w:bookmarkEnd w:id="17"/>
+    </w:p>
+    <w:p>
+      <w:pPr>
+        <w:pStyle w:val="Heading4"/>
+      </w:pPr>
       <w:r>
         <w:t>Attributes:</w:t>
       </w:r>
     </w:p>
-    <w:p>
+    <w:p/>
+    <w:p>
+      <w:pPr>
+        <w:pStyle w:val="Heading4"/>
+      </w:pPr>
       <w:r>
         <w:t>Methods:</w:t>
       </w:r>
     </w:p>
     <w:p>
+      <w:r>
+        <w:t>Save to file</w:t>
+      </w:r>
+    </w:p>
+    <w:p/>
+    <w:p/>
+    <w:p>
+      <w:pPr>
+        <w:pStyle w:val="Heading3"/>
+      </w:pPr>
+      <w:bookmarkStart w:id="18" w:name="_Toc150909267"/>
+      <w:r>
+        <w:t>Loan</w:t>
+      </w:r>
+      <w:r>
+        <w:t>:</w:t>
+      </w:r>
+      <w:bookmarkEnd w:id="18"/>
+    </w:p>
+    <w:p>
+      <w:pPr>
+        <w:pStyle w:val="Heading4"/>
+      </w:pPr>
+      <w:r>
+        <w:t>Attributes:</w:t>
+      </w:r>
+    </w:p>
+    <w:p>
+      <w:r>
+        <w:t>Member</w:t>
+      </w:r>
+      <w:r>
+        <w:br/>
+        <w:t>Library Item</w:t>
+      </w:r>
+      <w:r>
+        <w:br/>
+        <w:t>Date Borrowed</w:t>
+      </w:r>
+      <w:r>
+        <w:br/>
+        <w:t>Return Date</w:t>
+      </w:r>
+    </w:p>
+    <w:p>
+      <w:pPr>
+        <w:pStyle w:val="Heading4"/>
+      </w:pPr>
+      <w:r>
+        <w:t>Methods:</w:t>
+      </w:r>
+    </w:p>
+    <w:p>
+      <w:r>
+        <w:t>Return Item</w:t>
+      </w:r>
+    </w:p>
+    <w:p/>
+    <w:p>
+      <w:pPr>
+        <w:pStyle w:val="Heading3"/>
+      </w:pPr>
+      <w:bookmarkStart w:id="19" w:name="_Toc150909268"/>
+      <w:r>
+        <w:t>Library System</w:t>
+      </w:r>
+      <w:r>
+        <w:t>:</w:t>
+      </w:r>
+      <w:bookmarkEnd w:id="19"/>
+    </w:p>
+    <w:p>
+      <w:pPr>
+        <w:pStyle w:val="Heading4"/>
+      </w:pPr>
+      <w:r>
+        <w:t>Attributes:</w:t>
+      </w:r>
+    </w:p>
+    <w:p/>
+    <w:p>
+      <w:pPr>
+        <w:pStyle w:val="Heading4"/>
+      </w:pPr>
+      <w:r>
+        <w:t>Methods:</w:t>
+      </w:r>
+    </w:p>
+    <w:p>
+      <w:r>
+        <w:t>Search By Author</w:t>
+      </w:r>
+      <w:r>
+        <w:br/>
+        <w:t>Search All</w:t>
+      </w:r>
+      <w:r>
+        <w:br/>
+        <w:t>Search for Book</w:t>
+      </w:r>
+      <w:r>
+        <w:br/>
+        <w:t>Search for Audio Book</w:t>
+      </w:r>
+      <w:r>
+        <w:br/>
+        <w:t>Search for Thesus</w:t>
+      </w:r>
+      <w:r>
+        <w:br/>
+        <w:t>Search for Dissertation</w:t>
+      </w:r>
+      <w:r>
+        <w:br/>
+        <w:t>Search for CD</w:t>
+      </w:r>
+      <w:r>
+        <w:br/>
+        <w:t>Search for DVD</w:t>
+      </w:r>
+      <w:r>
+        <w:br/>
+        <w:t>List assets borrowed by user</w:t>
+      </w:r>
+      <w:r>
+        <w:br/>
+        <w:t>List all overdue assets</w:t>
+      </w:r>
+    </w:p>
+    <w:p/>
+    <w:p/>
+    <w:p/>
+    <w:p/>
+    <w:p/>
+    <w:p/>
+    <w:p>
+      <w:bookmarkStart w:id="20" w:name="_Toc150909269"/>
+    </w:p>
+    <w:p>
       <w:pPr>
         <w:pStyle w:val="Heading2"/>
       </w:pPr>
       <w:r>
-        <w:t>Author:</w:t>
-      </w:r>
-    </w:p>
-    <w:p>
-      <w:r>
-        <w:t>Attributes:</w:t>
-      </w:r>
-    </w:p>
-    <w:p>
-      <w:r>
-        <w:t>Methods:</w:t>
-      </w:r>
-    </w:p>
-    <w:p>
-      <w:pPr>
-        <w:pStyle w:val="Heading2"/>
-      </w:pPr>
-      <w:r>
-        <w:t>Library User:</w:t>
-      </w:r>
-    </w:p>
-    <w:p>
-      <w:r>
-        <w:t>Attributes:</w:t>
-      </w:r>
-    </w:p>
-    <w:p>
-      <w:r>
-        <w:t>Methods:</w:t>
-      </w:r>
-    </w:p>
-    <w:p>
-      <w:pPr>
-        <w:pStyle w:val="Heading2"/>
-      </w:pPr>
-      <w:r>
-        <w:t>Loan</w:t>
-      </w:r>
-    </w:p>
-    <w:p>
-      <w:r>
-        <w:t>Attributes:</w:t>
-      </w:r>
-    </w:p>
-    <w:p>
-      <w:r>
-        <w:t>Methods:</w:t>
-      </w:r>
-    </w:p>
-    <w:p>
-      <w:pPr>
-        <w:pStyle w:val="Heading2"/>
-      </w:pPr>
-      <w:r>
-        <w:t>Member</w:t>
-      </w:r>
-      <w:r>
-        <w:t xml:space="preserve"> Interface:</w:t>
-      </w:r>
-    </w:p>
-    <w:p>
-      <w:r>
-        <w:t>Methods:</w:t>
-      </w:r>
-      <w:r>
-        <w:br/>
-      </w:r>
-      <w:r>
-        <w:t>Search for a Book</w:t>
-      </w:r>
-      <w:r>
-        <w:br/>
-        <w:t>Search for an Audio Book</w:t>
-      </w:r>
-      <w:r>
-        <w:br/>
-        <w:t>Search for a Theses</w:t>
-      </w:r>
-      <w:r>
-        <w:br/>
-        <w:t>Search for a Dissertation</w:t>
-      </w:r>
-      <w:r>
-        <w:br/>
-        <w:t>Search for a CV</w:t>
-      </w:r>
-      <w:r>
-        <w:br/>
-        <w:t>Search for a DVD</w:t>
-      </w:r>
-      <w:r>
-        <w:br/>
-        <w:t>Search for an Author</w:t>
-      </w:r>
-      <w:r>
-        <w:br/>
-      </w:r>
-    </w:p>
-    <w:p>
-      <w:pPr>
-        <w:pStyle w:val="Heading2"/>
-      </w:pPr>
-      <w:r>
-        <w:t>Librarian Interface:</w:t>
-      </w:r>
-    </w:p>
-    <w:p>
-      <w:r>
-        <w:t>Add new book</w:t>
-      </w:r>
-      <w:r>
-        <w:br/>
-        <w:t>Add new member</w:t>
-      </w:r>
-    </w:p>
+        <w:lastRenderedPageBreak/>
+        <w:t>Starting Class Diagram</w:t>
+      </w:r>
+      <w:bookmarkEnd w:id="20"/>
+      <w:r>
+        <w:t>:</w:t>
+      </w:r>
+    </w:p>
+    <w:p>
+      <w:r>
+        <w:rPr>
+          <w:noProof/>
+        </w:rPr>
+        <w:drawing>
+          <wp:inline distT="0" distB="0" distL="0" distR="0" wp14:anchorId="39B33EFA" wp14:editId="5F71B6CD">
+            <wp:extent cx="5731510" cy="3712210"/>
+            <wp:effectExtent l="0" t="0" r="2540" b="2540"/>
+            <wp:docPr id="1047150204" name="Picture 1"/>
+            <wp:cNvGraphicFramePr>
+              <a:graphicFrameLocks xmlns:a="http://schemas.openxmlformats.org/drawingml/2006/main" noChangeAspect="1"/>
+            </wp:cNvGraphicFramePr>
+            <a:graphic xmlns:a="http://schemas.openxmlformats.org/drawingml/2006/main">
+              <a:graphicData uri="http://schemas.openxmlformats.org/drawingml/2006/picture">
+                <pic:pic xmlns:pic="http://schemas.openxmlformats.org/drawingml/2006/picture">
+                  <pic:nvPicPr>
+                    <pic:cNvPr id="1047150204" name=""/>
+                    <pic:cNvPicPr/>
+                  </pic:nvPicPr>
+                  <pic:blipFill>
+                    <a:blip r:embed="rId7"/>
+                    <a:stretch>
+                      <a:fillRect/>
+                    </a:stretch>
+                  </pic:blipFill>
+                  <pic:spPr>
+                    <a:xfrm>
+                      <a:off x="0" y="0"/>
+                      <a:ext cx="5731510" cy="3712210"/>
+                    </a:xfrm>
+                    <a:prstGeom prst="rect">
+                      <a:avLst/>
+                    </a:prstGeom>
+                  </pic:spPr>
+                </pic:pic>
+              </a:graphicData>
+            </a:graphic>
+          </wp:inline>
+        </w:drawing>
+      </w:r>
+    </w:p>
+    <w:p/>
+    <w:p/>
+    <w:p/>
+    <w:p/>
+    <w:p/>
+    <w:p/>
+    <w:p/>
+    <w:p/>
     <w:p/>
     <w:p/>
     <w:p/>
@@ -1628,6 +3892,50 @@
       <w:szCs w:val="26"/>
     </w:rPr>
   </w:style>
+  <w:style w:type="paragraph" w:styleId="Heading3">
+    <w:name w:val="heading 3"/>
+    <w:basedOn w:val="Normal"/>
+    <w:next w:val="Normal"/>
+    <w:link w:val="Heading3Char"/>
+    <w:uiPriority w:val="9"/>
+    <w:unhideWhenUsed/>
+    <w:qFormat/>
+    <w:rsid w:val="00736399"/>
+    <w:pPr>
+      <w:keepNext/>
+      <w:keepLines/>
+      <w:spacing w:before="40" w:after="0"/>
+      <w:outlineLvl w:val="2"/>
+    </w:pPr>
+    <w:rPr>
+      <w:rFonts w:asciiTheme="majorHAnsi" w:eastAsiaTheme="majorEastAsia" w:hAnsiTheme="majorHAnsi" w:cstheme="majorBidi"/>
+      <w:color w:val="1F3763" w:themeColor="accent1" w:themeShade="7F"/>
+      <w:sz w:val="24"/>
+      <w:szCs w:val="24"/>
+    </w:rPr>
+  </w:style>
+  <w:style w:type="paragraph" w:styleId="Heading4">
+    <w:name w:val="heading 4"/>
+    <w:basedOn w:val="Normal"/>
+    <w:next w:val="Normal"/>
+    <w:link w:val="Heading4Char"/>
+    <w:uiPriority w:val="9"/>
+    <w:unhideWhenUsed/>
+    <w:qFormat/>
+    <w:rsid w:val="00736399"/>
+    <w:pPr>
+      <w:keepNext/>
+      <w:keepLines/>
+      <w:spacing w:before="40" w:after="0"/>
+      <w:outlineLvl w:val="3"/>
+    </w:pPr>
+    <w:rPr>
+      <w:rFonts w:asciiTheme="majorHAnsi" w:eastAsiaTheme="majorEastAsia" w:hAnsiTheme="majorHAnsi" w:cstheme="majorBidi"/>
+      <w:i/>
+      <w:iCs/>
+      <w:color w:val="2F5496" w:themeColor="accent1" w:themeShade="BF"/>
+    </w:rPr>
+  </w:style>
   <w:style w:type="character" w:default="1" w:styleId="DefaultParagraphFont">
     <w:name w:val="Default Paragraph Font"/>
     <w:uiPriority w:val="1"/>
@@ -1708,6 +4016,110 @@
       <w:sz w:val="26"/>
       <w:szCs w:val="26"/>
     </w:rPr>
+  </w:style>
+  <w:style w:type="paragraph" w:styleId="TOCHeading">
+    <w:name w:val="TOC Heading"/>
+    <w:basedOn w:val="Heading1"/>
+    <w:next w:val="Normal"/>
+    <w:uiPriority w:val="39"/>
+    <w:unhideWhenUsed/>
+    <w:qFormat/>
+    <w:rsid w:val="00893DB0"/>
+    <w:pPr>
+      <w:outlineLvl w:val="9"/>
+    </w:pPr>
+    <w:rPr>
+      <w:kern w:val="0"/>
+      <w:lang w:val="en-US"/>
+      <w14:ligatures w14:val="none"/>
+    </w:rPr>
+  </w:style>
+  <w:style w:type="paragraph" w:styleId="TOC1">
+    <w:name w:val="toc 1"/>
+    <w:basedOn w:val="Normal"/>
+    <w:next w:val="Normal"/>
+    <w:autoRedefine/>
+    <w:uiPriority w:val="39"/>
+    <w:unhideWhenUsed/>
+    <w:rsid w:val="00893DB0"/>
+    <w:pPr>
+      <w:spacing w:after="100"/>
+    </w:pPr>
+  </w:style>
+  <w:style w:type="paragraph" w:styleId="TOC2">
+    <w:name w:val="toc 2"/>
+    <w:basedOn w:val="Normal"/>
+    <w:next w:val="Normal"/>
+    <w:autoRedefine/>
+    <w:uiPriority w:val="39"/>
+    <w:unhideWhenUsed/>
+    <w:rsid w:val="00893DB0"/>
+    <w:pPr>
+      <w:spacing w:after="100"/>
+      <w:ind w:left="220"/>
+    </w:pPr>
+  </w:style>
+  <w:style w:type="character" w:styleId="Hyperlink">
+    <w:name w:val="Hyperlink"/>
+    <w:basedOn w:val="DefaultParagraphFont"/>
+    <w:uiPriority w:val="99"/>
+    <w:unhideWhenUsed/>
+    <w:rsid w:val="00893DB0"/>
+    <w:rPr>
+      <w:color w:val="0563C1" w:themeColor="hyperlink"/>
+      <w:u w:val="single"/>
+    </w:rPr>
+  </w:style>
+  <w:style w:type="character" w:styleId="IntenseEmphasis">
+    <w:name w:val="Intense Emphasis"/>
+    <w:basedOn w:val="DefaultParagraphFont"/>
+    <w:uiPriority w:val="21"/>
+    <w:qFormat/>
+    <w:rsid w:val="00736399"/>
+    <w:rPr>
+      <w:i/>
+      <w:iCs/>
+      <w:color w:val="4472C4" w:themeColor="accent1"/>
+    </w:rPr>
+  </w:style>
+  <w:style w:type="character" w:customStyle="1" w:styleId="Heading3Char">
+    <w:name w:val="Heading 3 Char"/>
+    <w:basedOn w:val="DefaultParagraphFont"/>
+    <w:link w:val="Heading3"/>
+    <w:uiPriority w:val="9"/>
+    <w:rsid w:val="00736399"/>
+    <w:rPr>
+      <w:rFonts w:asciiTheme="majorHAnsi" w:eastAsiaTheme="majorEastAsia" w:hAnsiTheme="majorHAnsi" w:cstheme="majorBidi"/>
+      <w:color w:val="1F3763" w:themeColor="accent1" w:themeShade="7F"/>
+      <w:sz w:val="24"/>
+      <w:szCs w:val="24"/>
+    </w:rPr>
+  </w:style>
+  <w:style w:type="character" w:customStyle="1" w:styleId="Heading4Char">
+    <w:name w:val="Heading 4 Char"/>
+    <w:basedOn w:val="DefaultParagraphFont"/>
+    <w:link w:val="Heading4"/>
+    <w:uiPriority w:val="9"/>
+    <w:rsid w:val="00736399"/>
+    <w:rPr>
+      <w:rFonts w:asciiTheme="majorHAnsi" w:eastAsiaTheme="majorEastAsia" w:hAnsiTheme="majorHAnsi" w:cstheme="majorBidi"/>
+      <w:i/>
+      <w:iCs/>
+      <w:color w:val="2F5496" w:themeColor="accent1" w:themeShade="BF"/>
+    </w:rPr>
+  </w:style>
+  <w:style w:type="paragraph" w:styleId="TOC3">
+    <w:name w:val="toc 3"/>
+    <w:basedOn w:val="Normal"/>
+    <w:next w:val="Normal"/>
+    <w:autoRedefine/>
+    <w:uiPriority w:val="39"/>
+    <w:unhideWhenUsed/>
+    <w:rsid w:val="00D47B9B"/>
+    <w:pPr>
+      <w:spacing w:after="100"/>
+      <w:ind w:left="440"/>
+    </w:pPr>
   </w:style>
 </w:styles>
 </file>
@@ -1809,37 +4221,6 @@
         </w:p>
       </w:docPartBody>
     </w:docPart>
-    <w:docPart>
-      <w:docPartPr>
-        <w:name w:val="8A8A4C81B0EE4E12BC3950B254F78D3E"/>
-        <w:category>
-          <w:name w:val="General"/>
-          <w:gallery w:val="placeholder"/>
-        </w:category>
-        <w:types>
-          <w:type w:val="bbPlcHdr"/>
-        </w:types>
-        <w:behaviors>
-          <w:behavior w:val="content"/>
-        </w:behaviors>
-        <w:guid w:val="{F81B3CA8-1133-44DD-8DAC-2D62AB92B30D}"/>
-      </w:docPartPr>
-      <w:docPartBody>
-        <w:p>
-          <w:pPr>
-            <w:pStyle w:val="8A8A4C81B0EE4E12BC3950B254F78D3E"/>
-          </w:pPr>
-          <w:r>
-            <w:rPr>
-              <w:color w:val="FFFFFF" w:themeColor="background1"/>
-              <w:sz w:val="28"/>
-              <w:szCs w:val="28"/>
-            </w:rPr>
-            <w:t>[Date]</w:t>
-          </w:r>
-        </w:p>
-      </w:docPartBody>
-    </w:docPart>
   </w:docParts>
 </w:glossaryDocument>
 </file>
@@ -1907,8 +4288,12 @@
   </w:compat>
   <w:rsids>
     <w:rsidRoot w:val="00D17A28"/>
+    <w:rsid w:val="00422DBF"/>
     <w:rsid w:val="00672619"/>
+    <w:rsid w:val="00D043EE"/>
+    <w:rsid w:val="00D069A7"/>
     <w:rsid w:val="00D17A28"/>
+    <w:rsid w:val="00EB1589"/>
   </w:rsids>
   <m:mathPr>
     <m:mathFont m:val="Cambria Math"/>
@@ -2371,10 +4756,6 @@
     <w:name w:val="FEEAB5FF88EE45BF80693E7749CDBA06"/>
     <w:rsid w:val="00D17A28"/>
   </w:style>
-  <w:style w:type="paragraph" w:customStyle="1" w:styleId="8A8A4C81B0EE4E12BC3950B254F78D3E">
-    <w:name w:val="8A8A4C81B0EE4E12BC3950B254F78D3E"/>
-    <w:rsid w:val="00D17A28"/>
-  </w:style>
 </w:styles>
 </file>
 
@@ -2691,10 +5072,22 @@
 </CoverPageProperties>
 </file>
 
+<file path=customXml/item2.xml><?xml version="1.0" encoding="utf-8"?>
+<b:Sources xmlns:b="http://schemas.openxmlformats.org/officeDocument/2006/bibliography" xmlns="http://schemas.openxmlformats.org/officeDocument/2006/bibliography" SelectedStyle="\HarvardAnglia2008OfficeOnline.xsl" StyleName="Harvard - Anglia" Version="2008"/>
+</file>
+
 <file path=customXml/itemProps1.xml><?xml version="1.0" encoding="utf-8"?>
 <ds:datastoreItem xmlns:ds="http://schemas.openxmlformats.org/officeDocument/2006/customXml" ds:itemID="{55AF091B-3C7A-41E3-B477-F2FDAA23CFDA}">
   <ds:schemaRefs>
     <ds:schemaRef ds:uri="http://schemas.microsoft.com/office/2006/coverPageProps"/>
   </ds:schemaRefs>
 </ds:datastoreItem>
+</file>
+
+<file path=customXml/itemProps2.xml><?xml version="1.0" encoding="utf-8"?>
+<ds:datastoreItem xmlns:ds="http://schemas.openxmlformats.org/officeDocument/2006/customXml" ds:itemID="{6403F59E-3619-46C2-AD33-506307826FB3}">
+  <ds:schemaRefs>
+    <ds:schemaRef ds:uri="http://schemas.openxmlformats.org/officeDocument/2006/bibliography"/>
+  </ds:schemaRefs>
+</ds:datastoreItem>
 </file>
</xml_diff>

<commit_message>
Updated class diagram, created most of the classes needed, still have to complete them and add more, created skeleton unit tests
</commit_message>
<xml_diff>
--- a/docs/Software Development Design Document.docx
+++ b/docs/Software Development Design Document.docx
@@ -2334,8 +2334,6 @@
       </w:r>
       <w:r>
         <w:br/>
-      </w:r>
-      <w:r>
         <w:t>Get and set methods</w:t>
       </w:r>
       <w:r>
@@ -2680,8 +2678,6 @@
       </w:r>
       <w:r>
         <w:br/>
-      </w:r>
-      <w:r>
         <w:t>Director</w:t>
       </w:r>
       <w:r>
@@ -2897,14 +2893,10 @@
       </w:r>
       <w:r>
         <w:br/>
-      </w:r>
-      <w:r>
         <w:t>Title</w:t>
       </w:r>
       <w:r>
         <w:br/>
-      </w:r>
-      <w:r>
         <w:t>Author</w:t>
       </w:r>
       <w:r>
@@ -2991,10 +2983,7 @@
         <w:pStyle w:val="Heading4"/>
       </w:pPr>
       <w:r>
-        <w:t>Methods</w:t>
-      </w:r>
-      <w:r>
-        <w:t>:</w:t>
+        <w:t>Methods:</w:t>
       </w:r>
     </w:p>
     <w:p>
@@ -3099,10 +3088,7 @@
       </w:pPr>
       <w:bookmarkStart w:id="18" w:name="_Toc150909267"/>
       <w:r>
-        <w:t>Loan</w:t>
-      </w:r>
-      <w:r>
-        <w:t>:</w:t>
+        <w:t>Loan:</w:t>
       </w:r>
       <w:bookmarkEnd w:id="18"/>
     </w:p>
@@ -3281,10 +3267,88 @@
       </w:r>
     </w:p>
     <w:p/>
-    <w:p/>
-    <w:p/>
-    <w:p/>
-    <w:p/>
+    <w:p>
+      <w:r>
+        <w:t>As the class diagram above does not use interfaces and enough abstract classes to create efficient design. We will have to refine the diagram.</w:t>
+      </w:r>
+    </w:p>
+    <w:p/>
+    <w:p/>
+    <w:p/>
+    <w:p/>
+    <w:p/>
+    <w:p/>
+    <w:p/>
+    <w:p/>
+    <w:p/>
+    <w:p/>
+    <w:p/>
+    <w:p/>
+    <w:p/>
+    <w:p>
+      <w:pPr>
+        <w:pStyle w:val="Heading2"/>
+      </w:pPr>
+      <w:r>
+        <w:lastRenderedPageBreak/>
+        <w:t>Refining Class Diagram:</w:t>
+      </w:r>
+    </w:p>
+    <w:p>
+      <w:r>
+        <w:rPr>
+          <w:noProof/>
+        </w:rPr>
+        <w:drawing>
+          <wp:inline distT="0" distB="0" distL="0" distR="0" wp14:anchorId="3F9B47EF" wp14:editId="3AB8ECBD">
+            <wp:extent cx="5724525" cy="4505325"/>
+            <wp:effectExtent l="0" t="0" r="9525" b="9525"/>
+            <wp:docPr id="1203341189" name="Picture 1"/>
+            <wp:cNvGraphicFramePr>
+              <a:graphicFrameLocks xmlns:a="http://schemas.openxmlformats.org/drawingml/2006/main" noChangeAspect="1"/>
+            </wp:cNvGraphicFramePr>
+            <a:graphic xmlns:a="http://schemas.openxmlformats.org/drawingml/2006/main">
+              <a:graphicData uri="http://schemas.openxmlformats.org/drawingml/2006/picture">
+                <pic:pic xmlns:pic="http://schemas.openxmlformats.org/drawingml/2006/picture">
+                  <pic:nvPicPr>
+                    <pic:cNvPr id="0" name="Picture 1"/>
+                    <pic:cNvPicPr>
+                      <a:picLocks noChangeAspect="1" noChangeArrowheads="1"/>
+                    </pic:cNvPicPr>
+                  </pic:nvPicPr>
+                  <pic:blipFill>
+                    <a:blip r:embed="rId8">
+                      <a:extLst>
+                        <a:ext uri="{28A0092B-C50C-407E-A947-70E740481C1C}">
+                          <a14:useLocalDpi xmlns:a14="http://schemas.microsoft.com/office/drawing/2010/main" val="0"/>
+                        </a:ext>
+                      </a:extLst>
+                    </a:blip>
+                    <a:srcRect/>
+                    <a:stretch>
+                      <a:fillRect/>
+                    </a:stretch>
+                  </pic:blipFill>
+                  <pic:spPr bwMode="auto">
+                    <a:xfrm>
+                      <a:off x="0" y="0"/>
+                      <a:ext cx="5724525" cy="4505325"/>
+                    </a:xfrm>
+                    <a:prstGeom prst="rect">
+                      <a:avLst/>
+                    </a:prstGeom>
+                    <a:noFill/>
+                    <a:ln>
+                      <a:noFill/>
+                    </a:ln>
+                  </pic:spPr>
+                </pic:pic>
+              </a:graphicData>
+            </a:graphic>
+          </wp:inline>
+        </w:drawing>
+      </w:r>
+    </w:p>
     <w:p/>
     <w:p/>
     <w:p/>
@@ -4293,6 +4357,7 @@
     <w:rsid w:val="00D043EE"/>
     <w:rsid w:val="00D069A7"/>
     <w:rsid w:val="00D17A28"/>
+    <w:rsid w:val="00D867B3"/>
     <w:rsid w:val="00EB1589"/>
   </w:rsids>
   <m:mathPr>

</xml_diff>

<commit_message>
TODO: save and load from the csv files finish the UI using dariusz code (only uploading testing file atm) returning an item displaying all items, authors, loans and library users add exceptions and input validation searching and sorting to be added from the other code testing finish the document
</commit_message>
<xml_diff>
--- a/docs/Software Development Design Document.docx
+++ b/docs/Software Development Design Document.docx
@@ -3300,10 +3300,10 @@
           <w:noProof/>
         </w:rPr>
         <w:drawing>
-          <wp:inline distT="0" distB="0" distL="0" distR="0" wp14:anchorId="3F9B47EF" wp14:editId="3AB8ECBD">
-            <wp:extent cx="5724525" cy="4505325"/>
-            <wp:effectExtent l="0" t="0" r="9525" b="9525"/>
-            <wp:docPr id="1203341189" name="Picture 1"/>
+          <wp:inline distT="0" distB="0" distL="0" distR="0" wp14:anchorId="2BC82301" wp14:editId="0B1305E1">
+            <wp:extent cx="5724525" cy="4381500"/>
+            <wp:effectExtent l="0" t="0" r="9525" b="0"/>
+            <wp:docPr id="2136785609" name="Picture 1"/>
             <wp:cNvGraphicFramePr>
               <a:graphicFrameLocks xmlns:a="http://schemas.openxmlformats.org/drawingml/2006/main" noChangeAspect="1"/>
             </wp:cNvGraphicFramePr>
@@ -3332,7 +3332,7 @@
                   <pic:spPr bwMode="auto">
                     <a:xfrm>
                       <a:off x="0" y="0"/>
-                      <a:ext cx="5724525" cy="4505325"/>
+                      <a:ext cx="5724525" cy="4381500"/>
                     </a:xfrm>
                     <a:prstGeom prst="rect">
                       <a:avLst/>
@@ -4359,6 +4359,7 @@
     <w:rsid w:val="00D17A28"/>
     <w:rsid w:val="00D867B3"/>
     <w:rsid w:val="00EB1589"/>
+    <w:rsid w:val="00FB5462"/>
   </w:rsids>
   <m:mathPr>
     <m:mathFont m:val="Cambria Math"/>

</xml_diff>